<commit_message>
Adding dataset analysis to project and documentation
</commit_message>
<xml_diff>
--- a/Heart disease classification.docx
+++ b/Heart disease classification.docx
@@ -322,13 +322,14 @@
             </w:rPr>
             <w:fldChar w:fldCharType="separate"/>
           </w:r>
-          <w:hyperlink w:anchor="_Toc107070322" w:history="1">
+          <w:hyperlink w:anchor="_Toc107864957" w:history="1">
             <w:r>
               <w:rPr>
                 <w:rStyle w:val="Hiperveza"/>
                 <w:b/>
                 <w:bCs/>
                 <w:noProof/>
+                <w:color w:val="auto"/>
               </w:rPr>
               <w:t>1.</w:t>
             </w:r>
@@ -350,6 +351,7 @@
                 <w:b/>
                 <w:bCs/>
                 <w:noProof/>
+                <w:color w:val="auto"/>
               </w:rPr>
               <w:t>UVOD</w:t>
             </w:r>
@@ -378,7 +380,7 @@
                 <w:noProof/>
                 <w:webHidden/>
               </w:rPr>
-              <w:instrText xml:space="preserve"> PAGEREF _Toc107070322 \h </w:instrText>
+              <w:instrText xml:space="preserve"> PAGEREF _Toc107864957 \h </w:instrText>
             </w:r>
             <w:r>
               <w:rPr>
@@ -434,13 +436,14 @@
               <w:lang w:eastAsia="hr-HR"/>
             </w:rPr>
           </w:pPr>
-          <w:hyperlink w:anchor="_Toc107070323" w:history="1">
+          <w:hyperlink w:anchor="_Toc107864958" w:history="1">
             <w:r>
               <w:rPr>
                 <w:rStyle w:val="Hiperveza"/>
                 <w:b/>
                 <w:bCs/>
                 <w:noProof/>
+                <w:color w:val="auto"/>
               </w:rPr>
               <w:t>2.</w:t>
             </w:r>
@@ -462,6 +465,7 @@
                 <w:b/>
                 <w:bCs/>
                 <w:noProof/>
+                <w:color w:val="auto"/>
               </w:rPr>
               <w:t>TEORETSKE OSNOVE KORIŠTENIH MODELA</w:t>
             </w:r>
@@ -490,7 +494,7 @@
                 <w:noProof/>
                 <w:webHidden/>
               </w:rPr>
-              <w:instrText xml:space="preserve"> PAGEREF _Toc107070323 \h </w:instrText>
+              <w:instrText xml:space="preserve"> PAGEREF _Toc107864958 \h </w:instrText>
             </w:r>
             <w:r>
               <w:rPr>
@@ -546,13 +550,14 @@
               <w:lang w:eastAsia="hr-HR"/>
             </w:rPr>
           </w:pPr>
-          <w:hyperlink w:anchor="_Toc107070324" w:history="1">
+          <w:hyperlink w:anchor="_Toc107864959" w:history="1">
             <w:r>
               <w:rPr>
                 <w:rStyle w:val="Hiperveza"/>
                 <w:b/>
                 <w:bCs/>
                 <w:noProof/>
+                <w:color w:val="auto"/>
               </w:rPr>
               <w:t>2.1.</w:t>
             </w:r>
@@ -574,6 +579,7 @@
                 <w:b/>
                 <w:bCs/>
                 <w:noProof/>
+                <w:color w:val="auto"/>
               </w:rPr>
               <w:t>Logistička regresija</w:t>
             </w:r>
@@ -602,7 +608,7 @@
                 <w:noProof/>
                 <w:webHidden/>
               </w:rPr>
-              <w:instrText xml:space="preserve"> PAGEREF _Toc107070324 \h </w:instrText>
+              <w:instrText xml:space="preserve"> PAGEREF _Toc107864959 \h </w:instrText>
             </w:r>
             <w:r>
               <w:rPr>
@@ -658,13 +664,14 @@
               <w:lang w:eastAsia="hr-HR"/>
             </w:rPr>
           </w:pPr>
-          <w:hyperlink w:anchor="_Toc107070325" w:history="1">
+          <w:hyperlink w:anchor="_Toc107864960" w:history="1">
             <w:r>
               <w:rPr>
                 <w:rStyle w:val="Hiperveza"/>
                 <w:b/>
                 <w:bCs/>
                 <w:noProof/>
+                <w:color w:val="auto"/>
               </w:rPr>
               <w:t>2.2.</w:t>
             </w:r>
@@ -686,6 +693,7 @@
                 <w:b/>
                 <w:bCs/>
                 <w:noProof/>
+                <w:color w:val="auto"/>
               </w:rPr>
               <w:t>Nasumične šume odlučivanja</w:t>
             </w:r>
@@ -714,7 +722,7 @@
                 <w:noProof/>
                 <w:webHidden/>
               </w:rPr>
-              <w:instrText xml:space="preserve"> PAGEREF _Toc107070325 \h </w:instrText>
+              <w:instrText xml:space="preserve"> PAGEREF _Toc107864960 \h </w:instrText>
             </w:r>
             <w:r>
               <w:rPr>
@@ -770,13 +778,14 @@
               <w:lang w:eastAsia="hr-HR"/>
             </w:rPr>
           </w:pPr>
-          <w:hyperlink w:anchor="_Toc107070326" w:history="1">
+          <w:hyperlink w:anchor="_Toc107864961" w:history="1">
             <w:r>
               <w:rPr>
                 <w:rStyle w:val="Hiperveza"/>
                 <w:b/>
                 <w:bCs/>
                 <w:noProof/>
+                <w:color w:val="auto"/>
               </w:rPr>
               <w:t>2.3.</w:t>
             </w:r>
@@ -798,6 +807,7 @@
                 <w:b/>
                 <w:bCs/>
                 <w:noProof/>
+                <w:color w:val="auto"/>
               </w:rPr>
               <w:t>Stroj potpornih vektora</w:t>
             </w:r>
@@ -826,7 +836,7 @@
                 <w:noProof/>
                 <w:webHidden/>
               </w:rPr>
-              <w:instrText xml:space="preserve"> PAGEREF _Toc107070326 \h </w:instrText>
+              <w:instrText xml:space="preserve"> PAGEREF _Toc107864961 \h </w:instrText>
             </w:r>
             <w:r>
               <w:rPr>
@@ -882,13 +892,14 @@
               <w:lang w:eastAsia="hr-HR"/>
             </w:rPr>
           </w:pPr>
-          <w:hyperlink w:anchor="_Toc107070327" w:history="1">
+          <w:hyperlink w:anchor="_Toc107864962" w:history="1">
             <w:r>
               <w:rPr>
                 <w:rStyle w:val="Hiperveza"/>
                 <w:b/>
                 <w:bCs/>
                 <w:noProof/>
+                <w:color w:val="auto"/>
               </w:rPr>
               <w:t>2.4.</w:t>
             </w:r>
@@ -910,6 +921,7 @@
                 <w:b/>
                 <w:bCs/>
                 <w:noProof/>
+                <w:color w:val="auto"/>
               </w:rPr>
               <w:t>Gaussov Naivni Bayes klasifikator</w:t>
             </w:r>
@@ -938,7 +950,7 @@
                 <w:noProof/>
                 <w:webHidden/>
               </w:rPr>
-              <w:instrText xml:space="preserve"> PAGEREF _Toc107070327 \h </w:instrText>
+              <w:instrText xml:space="preserve"> PAGEREF _Toc107864962 \h </w:instrText>
             </w:r>
             <w:r>
               <w:rPr>
@@ -994,13 +1006,14 @@
               <w:lang w:eastAsia="hr-HR"/>
             </w:rPr>
           </w:pPr>
-          <w:hyperlink w:anchor="_Toc107070328" w:history="1">
+          <w:hyperlink w:anchor="_Toc107864963" w:history="1">
             <w:r>
               <w:rPr>
                 <w:rStyle w:val="Hiperveza"/>
                 <w:b/>
                 <w:bCs/>
                 <w:noProof/>
+                <w:color w:val="auto"/>
               </w:rPr>
               <w:t>2.5.</w:t>
             </w:r>
@@ -1022,6 +1035,7 @@
                 <w:b/>
                 <w:bCs/>
                 <w:noProof/>
+                <w:color w:val="auto"/>
               </w:rPr>
               <w:t>K-najbližih susjeda</w:t>
             </w:r>
@@ -1050,7 +1064,7 @@
                 <w:noProof/>
                 <w:webHidden/>
               </w:rPr>
-              <w:instrText xml:space="preserve"> PAGEREF _Toc107070328 \h </w:instrText>
+              <w:instrText xml:space="preserve"> PAGEREF _Toc107864963 \h </w:instrText>
             </w:r>
             <w:r>
               <w:rPr>
@@ -1106,13 +1120,14 @@
               <w:lang w:eastAsia="hr-HR"/>
             </w:rPr>
           </w:pPr>
-          <w:hyperlink w:anchor="_Toc107070329" w:history="1">
+          <w:hyperlink w:anchor="_Toc107864964" w:history="1">
             <w:r>
               <w:rPr>
                 <w:rStyle w:val="Hiperveza"/>
                 <w:b/>
                 <w:bCs/>
                 <w:noProof/>
+                <w:color w:val="auto"/>
               </w:rPr>
               <w:t>3.</w:t>
             </w:r>
@@ -1134,6 +1149,7 @@
                 <w:b/>
                 <w:bCs/>
                 <w:noProof/>
+                <w:color w:val="auto"/>
               </w:rPr>
               <w:t>OBRADA PODATAKA</w:t>
             </w:r>
@@ -1162,7 +1178,7 @@
                 <w:noProof/>
                 <w:webHidden/>
               </w:rPr>
-              <w:instrText xml:space="preserve"> PAGEREF _Toc107070329 \h </w:instrText>
+              <w:instrText xml:space="preserve"> PAGEREF _Toc107864964 \h </w:instrText>
             </w:r>
             <w:r>
               <w:rPr>
@@ -1218,13 +1234,14 @@
               <w:lang w:eastAsia="hr-HR"/>
             </w:rPr>
           </w:pPr>
-          <w:hyperlink w:anchor="_Toc107070330" w:history="1">
+          <w:hyperlink w:anchor="_Toc107864965" w:history="1">
             <w:r>
               <w:rPr>
                 <w:rStyle w:val="Hiperveza"/>
                 <w:b/>
                 <w:bCs/>
                 <w:noProof/>
+                <w:color w:val="auto"/>
               </w:rPr>
               <w:t>3.1.</w:t>
             </w:r>
@@ -1246,6 +1263,7 @@
                 <w:b/>
                 <w:bCs/>
                 <w:noProof/>
+                <w:color w:val="auto"/>
               </w:rPr>
               <w:t>Opis izvornih podataka</w:t>
             </w:r>
@@ -1274,7 +1292,7 @@
                 <w:noProof/>
                 <w:webHidden/>
               </w:rPr>
-              <w:instrText xml:space="preserve"> PAGEREF _Toc107070330 \h </w:instrText>
+              <w:instrText xml:space="preserve"> PAGEREF _Toc107864965 \h </w:instrText>
             </w:r>
             <w:r>
               <w:rPr>
@@ -1330,13 +1348,14 @@
               <w:lang w:eastAsia="hr-HR"/>
             </w:rPr>
           </w:pPr>
-          <w:hyperlink w:anchor="_Toc107070331" w:history="1">
+          <w:hyperlink w:anchor="_Toc107864966" w:history="1">
             <w:r>
               <w:rPr>
                 <w:rStyle w:val="Hiperveza"/>
                 <w:b/>
                 <w:bCs/>
                 <w:noProof/>
+                <w:color w:val="auto"/>
               </w:rPr>
               <w:t>3.2.</w:t>
             </w:r>
@@ -1358,6 +1377,121 @@
                 <w:b/>
                 <w:bCs/>
                 <w:noProof/>
+                <w:color w:val="auto"/>
+              </w:rPr>
+              <w:t>Analiza izvornih podataka</w:t>
+            </w:r>
+            <w:r>
+              <w:rPr>
+                <w:b/>
+                <w:bCs/>
+                <w:noProof/>
+                <w:webHidden/>
+              </w:rPr>
+              <w:tab/>
+            </w:r>
+            <w:r>
+              <w:rPr>
+                <w:b/>
+                <w:bCs/>
+                <w:noProof/>
+                <w:webHidden/>
+              </w:rPr>
+              <w:fldChar w:fldCharType="begin"/>
+            </w:r>
+            <w:r>
+              <w:rPr>
+                <w:b/>
+                <w:bCs/>
+                <w:noProof/>
+                <w:webHidden/>
+              </w:rPr>
+              <w:instrText xml:space="preserve"> PAGEREF _Toc107864966 \h </w:instrText>
+            </w:r>
+            <w:r>
+              <w:rPr>
+                <w:b/>
+                <w:bCs/>
+                <w:noProof/>
+                <w:webHidden/>
+              </w:rPr>
+            </w:r>
+            <w:r>
+              <w:rPr>
+                <w:b/>
+                <w:bCs/>
+                <w:noProof/>
+                <w:webHidden/>
+              </w:rPr>
+              <w:fldChar w:fldCharType="separate"/>
+            </w:r>
+            <w:r>
+              <w:rPr>
+                <w:b/>
+                <w:bCs/>
+                <w:noProof/>
+                <w:webHidden/>
+              </w:rPr>
+              <w:t>10</w:t>
+            </w:r>
+            <w:r>
+              <w:rPr>
+                <w:b/>
+                <w:bCs/>
+                <w:noProof/>
+                <w:webHidden/>
+              </w:rPr>
+              <w:fldChar w:fldCharType="end"/>
+            </w:r>
+          </w:hyperlink>
+        </w:p>
+        <w:p>
+          <w:pPr>
+            <w:pStyle w:val="Sadraj2"/>
+            <w:tabs>
+              <w:tab w:val="left" w:pos="880"/>
+              <w:tab w:val="right" w:leader="dot" w:pos="9350"/>
+            </w:tabs>
+            <w:rPr>
+              <w:rFonts w:asciiTheme="minorHAnsi" w:eastAsiaTheme="minorEastAsia" w:hAnsiTheme="minorHAnsi" w:cstheme="minorBidi"/>
+              <w:b/>
+              <w:bCs/>
+              <w:noProof/>
+              <w:sz w:val="22"/>
+              <w:szCs w:val="22"/>
+              <w:lang w:eastAsia="hr-HR"/>
+            </w:rPr>
+          </w:pPr>
+          <w:hyperlink w:anchor="_Toc107864967" w:history="1">
+            <w:r>
+              <w:rPr>
+                <w:rStyle w:val="Hiperveza"/>
+                <w:b/>
+                <w:bCs/>
+                <w:noProof/>
+                <w:color w:val="auto"/>
+              </w:rPr>
+              <w:t>3.3.</w:t>
+            </w:r>
+            <w:r>
+              <w:rPr>
+                <w:rFonts w:asciiTheme="minorHAnsi" w:eastAsiaTheme="minorEastAsia" w:hAnsiTheme="minorHAnsi" w:cstheme="minorBidi"/>
+                <w:b/>
+                <w:bCs/>
+                <w:noProof/>
+                <w:sz w:val="22"/>
+                <w:szCs w:val="22"/>
+                <w:lang w:eastAsia="hr-HR"/>
+              </w:rPr>
+              <w:tab/>
+            </w:r>
+            <w:r>
+              <w:rPr>
+                <w:rStyle w:val="Hiperveza"/>
+                <w:b/>
+                <w:bCs/>
+                <w:noProof/>
+                <w:color w:val="auto"/>
               </w:rPr>
               <w:t>Obrada izvornih podataka</w:t>
             </w:r>
@@ -1386,7 +1520,7 @@
                 <w:noProof/>
                 <w:webHidden/>
               </w:rPr>
-              <w:instrText xml:space="preserve"> PAGEREF _Toc107070331 \h </w:instrText>
+              <w:instrText xml:space="preserve"> PAGEREF _Toc107864967 \h </w:instrText>
             </w:r>
             <w:r>
               <w:rPr>
@@ -1412,7 +1546,7 @@
                 <w:noProof/>
                 <w:webHidden/>
               </w:rPr>
-              <w:t>10</w:t>
+              <w:t>12</w:t>
             </w:r>
             <w:r>
               <w:rPr>
@@ -1442,13 +1576,14 @@
               <w:lang w:eastAsia="hr-HR"/>
             </w:rPr>
           </w:pPr>
-          <w:hyperlink w:anchor="_Toc107070332" w:history="1">
+          <w:hyperlink w:anchor="_Toc107864968" w:history="1">
             <w:r>
               <w:rPr>
                 <w:rStyle w:val="Hiperveza"/>
                 <w:b/>
                 <w:bCs/>
                 <w:noProof/>
+                <w:color w:val="auto"/>
               </w:rPr>
               <w:t>4.</w:t>
             </w:r>
@@ -1470,6 +1605,7 @@
                 <w:b/>
                 <w:bCs/>
                 <w:noProof/>
+                <w:color w:val="auto"/>
               </w:rPr>
               <w:t>PREGLED PROGRAMSKOG KODA KORIŠTENOG ZA UČENJE I TESTIRANJE MODELA</w:t>
             </w:r>
@@ -1498,7 +1634,7 @@
                 <w:noProof/>
                 <w:webHidden/>
               </w:rPr>
-              <w:instrText xml:space="preserve"> PAGEREF _Toc107070332 \h </w:instrText>
+              <w:instrText xml:space="preserve"> PAGEREF _Toc107864968 \h </w:instrText>
             </w:r>
             <w:r>
               <w:rPr>
@@ -1524,7 +1660,7 @@
                 <w:noProof/>
                 <w:webHidden/>
               </w:rPr>
-              <w:t>13</w:t>
+              <w:t>14</w:t>
             </w:r>
             <w:r>
               <w:rPr>
@@ -1554,13 +1690,14 @@
               <w:lang w:eastAsia="hr-HR"/>
             </w:rPr>
           </w:pPr>
-          <w:hyperlink w:anchor="_Toc107070333" w:history="1">
+          <w:hyperlink w:anchor="_Toc107864969" w:history="1">
             <w:r>
               <w:rPr>
                 <w:rStyle w:val="Hiperveza"/>
                 <w:b/>
                 <w:bCs/>
                 <w:noProof/>
+                <w:color w:val="auto"/>
               </w:rPr>
               <w:t>5.</w:t>
             </w:r>
@@ -1582,6 +1719,7 @@
                 <w:b/>
                 <w:bCs/>
                 <w:noProof/>
+                <w:color w:val="auto"/>
               </w:rPr>
               <w:t>ANALIZA REZULTATA</w:t>
             </w:r>
@@ -1610,7 +1748,7 @@
                 <w:noProof/>
                 <w:webHidden/>
               </w:rPr>
-              <w:instrText xml:space="preserve"> PAGEREF _Toc107070333 \h </w:instrText>
+              <w:instrText xml:space="preserve"> PAGEREF _Toc107864969 \h </w:instrText>
             </w:r>
             <w:r>
               <w:rPr>
@@ -1636,7 +1774,7 @@
                 <w:noProof/>
                 <w:webHidden/>
               </w:rPr>
-              <w:t>14</w:t>
+              <w:t>15</w:t>
             </w:r>
             <w:r>
               <w:rPr>
@@ -1666,13 +1804,14 @@
               <w:lang w:eastAsia="hr-HR"/>
             </w:rPr>
           </w:pPr>
-          <w:hyperlink w:anchor="_Toc107070334" w:history="1">
+          <w:hyperlink w:anchor="_Toc107864970" w:history="1">
             <w:r>
               <w:rPr>
                 <w:rStyle w:val="Hiperveza"/>
                 <w:b/>
                 <w:bCs/>
                 <w:noProof/>
+                <w:color w:val="auto"/>
               </w:rPr>
               <w:t>5.1.</w:t>
             </w:r>
@@ -1694,6 +1833,7 @@
                 <w:b/>
                 <w:bCs/>
                 <w:noProof/>
+                <w:color w:val="auto"/>
               </w:rPr>
               <w:t>Logistička regresija</w:t>
             </w:r>
@@ -1722,7 +1862,7 @@
                 <w:noProof/>
                 <w:webHidden/>
               </w:rPr>
-              <w:instrText xml:space="preserve"> PAGEREF _Toc107070334 \h </w:instrText>
+              <w:instrText xml:space="preserve"> PAGEREF _Toc107864970 \h </w:instrText>
             </w:r>
             <w:r>
               <w:rPr>
@@ -1748,7 +1888,7 @@
                 <w:noProof/>
                 <w:webHidden/>
               </w:rPr>
-              <w:t>14</w:t>
+              <w:t>15</w:t>
             </w:r>
             <w:r>
               <w:rPr>
@@ -1778,13 +1918,14 @@
               <w:lang w:eastAsia="hr-HR"/>
             </w:rPr>
           </w:pPr>
-          <w:hyperlink w:anchor="_Toc107070335" w:history="1">
+          <w:hyperlink w:anchor="_Toc107864971" w:history="1">
             <w:r>
               <w:rPr>
                 <w:rStyle w:val="Hiperveza"/>
                 <w:b/>
                 <w:bCs/>
                 <w:noProof/>
+                <w:color w:val="auto"/>
               </w:rPr>
               <w:t>5.2.</w:t>
             </w:r>
@@ -1806,6 +1947,7 @@
                 <w:b/>
                 <w:bCs/>
                 <w:noProof/>
+                <w:color w:val="auto"/>
               </w:rPr>
               <w:t>Nasumične šume odlučivanja</w:t>
             </w:r>
@@ -1834,7 +1976,7 @@
                 <w:noProof/>
                 <w:webHidden/>
               </w:rPr>
-              <w:instrText xml:space="preserve"> PAGEREF _Toc107070335 \h </w:instrText>
+              <w:instrText xml:space="preserve"> PAGEREF _Toc107864971 \h </w:instrText>
             </w:r>
             <w:r>
               <w:rPr>
@@ -1860,7 +2002,7 @@
                 <w:noProof/>
                 <w:webHidden/>
               </w:rPr>
-              <w:t>15</w:t>
+              <w:t>16</w:t>
             </w:r>
             <w:r>
               <w:rPr>
@@ -1890,13 +2032,14 @@
               <w:lang w:eastAsia="hr-HR"/>
             </w:rPr>
           </w:pPr>
-          <w:hyperlink w:anchor="_Toc107070336" w:history="1">
+          <w:hyperlink w:anchor="_Toc107864972" w:history="1">
             <w:r>
               <w:rPr>
                 <w:rStyle w:val="Hiperveza"/>
                 <w:b/>
                 <w:bCs/>
                 <w:noProof/>
+                <w:color w:val="auto"/>
               </w:rPr>
               <w:t>5.3.</w:t>
             </w:r>
@@ -1918,6 +2061,7 @@
                 <w:b/>
                 <w:bCs/>
                 <w:noProof/>
+                <w:color w:val="auto"/>
               </w:rPr>
               <w:t>Stroj potpornih vektora</w:t>
             </w:r>
@@ -1946,7 +2090,7 @@
                 <w:noProof/>
                 <w:webHidden/>
               </w:rPr>
-              <w:instrText xml:space="preserve"> PAGEREF _Toc107070336 \h </w:instrText>
+              <w:instrText xml:space="preserve"> PAGEREF _Toc107864972 \h </w:instrText>
             </w:r>
             <w:r>
               <w:rPr>
@@ -1972,7 +2116,7 @@
                 <w:noProof/>
                 <w:webHidden/>
               </w:rPr>
-              <w:t>15</w:t>
+              <w:t>16</w:t>
             </w:r>
             <w:r>
               <w:rPr>
@@ -2002,13 +2146,14 @@
               <w:lang w:eastAsia="hr-HR"/>
             </w:rPr>
           </w:pPr>
-          <w:hyperlink w:anchor="_Toc107070337" w:history="1">
+          <w:hyperlink w:anchor="_Toc107864973" w:history="1">
             <w:r>
               <w:rPr>
                 <w:rStyle w:val="Hiperveza"/>
                 <w:b/>
                 <w:bCs/>
                 <w:noProof/>
+                <w:color w:val="auto"/>
               </w:rPr>
               <w:t>5.4.</w:t>
             </w:r>
@@ -2030,6 +2175,7 @@
                 <w:b/>
                 <w:bCs/>
                 <w:noProof/>
+                <w:color w:val="auto"/>
               </w:rPr>
               <w:t>Gaussov Naivni Bayes klasifikator</w:t>
             </w:r>
@@ -2058,7 +2204,7 @@
                 <w:noProof/>
                 <w:webHidden/>
               </w:rPr>
-              <w:instrText xml:space="preserve"> PAGEREF _Toc107070337 \h </w:instrText>
+              <w:instrText xml:space="preserve"> PAGEREF _Toc107864973 \h </w:instrText>
             </w:r>
             <w:r>
               <w:rPr>
@@ -2084,7 +2230,7 @@
                 <w:noProof/>
                 <w:webHidden/>
               </w:rPr>
-              <w:t>16</w:t>
+              <w:t>17</w:t>
             </w:r>
             <w:r>
               <w:rPr>
@@ -2114,13 +2260,14 @@
               <w:lang w:eastAsia="hr-HR"/>
             </w:rPr>
           </w:pPr>
-          <w:hyperlink w:anchor="_Toc107070338" w:history="1">
+          <w:hyperlink w:anchor="_Toc107864974" w:history="1">
             <w:r>
               <w:rPr>
                 <w:rStyle w:val="Hiperveza"/>
                 <w:b/>
                 <w:bCs/>
                 <w:noProof/>
+                <w:color w:val="auto"/>
               </w:rPr>
               <w:t>5.5.</w:t>
             </w:r>
@@ -2142,6 +2289,7 @@
                 <w:b/>
                 <w:bCs/>
                 <w:noProof/>
+                <w:color w:val="auto"/>
               </w:rPr>
               <w:t>K-najbližih susjeda</w:t>
             </w:r>
@@ -2170,7 +2318,7 @@
                 <w:noProof/>
                 <w:webHidden/>
               </w:rPr>
-              <w:instrText xml:space="preserve"> PAGEREF _Toc107070338 \h </w:instrText>
+              <w:instrText xml:space="preserve"> PAGEREF _Toc107864974 \h </w:instrText>
             </w:r>
             <w:r>
               <w:rPr>
@@ -2196,7 +2344,7 @@
                 <w:noProof/>
                 <w:webHidden/>
               </w:rPr>
-              <w:t>16</w:t>
+              <w:t>17</w:t>
             </w:r>
             <w:r>
               <w:rPr>
@@ -2226,13 +2374,14 @@
               <w:lang w:eastAsia="hr-HR"/>
             </w:rPr>
           </w:pPr>
-          <w:hyperlink w:anchor="_Toc107070339" w:history="1">
+          <w:hyperlink w:anchor="_Toc107864975" w:history="1">
             <w:r>
               <w:rPr>
                 <w:rStyle w:val="Hiperveza"/>
                 <w:b/>
                 <w:bCs/>
                 <w:noProof/>
+                <w:color w:val="auto"/>
               </w:rPr>
               <w:t>6.</w:t>
             </w:r>
@@ -2254,6 +2403,7 @@
                 <w:b/>
                 <w:bCs/>
                 <w:noProof/>
+                <w:color w:val="auto"/>
               </w:rPr>
               <w:t>IMPLEMENTACIJA APLIKACIJE</w:t>
             </w:r>
@@ -2282,7 +2432,7 @@
                 <w:noProof/>
                 <w:webHidden/>
               </w:rPr>
-              <w:instrText xml:space="preserve"> PAGEREF _Toc107070339 \h </w:instrText>
+              <w:instrText xml:space="preserve"> PAGEREF _Toc107864975 \h </w:instrText>
             </w:r>
             <w:r>
               <w:rPr>
@@ -2308,7 +2458,7 @@
                 <w:noProof/>
                 <w:webHidden/>
               </w:rPr>
-              <w:t>18</w:t>
+              <w:t>19</w:t>
             </w:r>
             <w:r>
               <w:rPr>
@@ -2338,13 +2488,14 @@
               <w:lang w:eastAsia="hr-HR"/>
             </w:rPr>
           </w:pPr>
-          <w:hyperlink w:anchor="_Toc107070340" w:history="1">
+          <w:hyperlink w:anchor="_Toc107864976" w:history="1">
             <w:r>
               <w:rPr>
                 <w:rStyle w:val="Hiperveza"/>
                 <w:b/>
                 <w:bCs/>
                 <w:noProof/>
+                <w:color w:val="auto"/>
               </w:rPr>
               <w:t>7.</w:t>
             </w:r>
@@ -2366,6 +2517,7 @@
                 <w:b/>
                 <w:bCs/>
                 <w:noProof/>
+                <w:color w:val="auto"/>
               </w:rPr>
               <w:t>ZAKLJUČAK</w:t>
             </w:r>
@@ -2394,7 +2546,7 @@
                 <w:noProof/>
                 <w:webHidden/>
               </w:rPr>
-              <w:instrText xml:space="preserve"> PAGEREF _Toc107070340 \h </w:instrText>
+              <w:instrText xml:space="preserve"> PAGEREF _Toc107864976 \h </w:instrText>
             </w:r>
             <w:r>
               <w:rPr>
@@ -2420,7 +2572,7 @@
                 <w:noProof/>
                 <w:webHidden/>
               </w:rPr>
-              <w:t>19</w:t>
+              <w:t>20</w:t>
             </w:r>
             <w:r>
               <w:rPr>
@@ -2450,13 +2602,14 @@
               <w:lang w:eastAsia="hr-HR"/>
             </w:rPr>
           </w:pPr>
-          <w:hyperlink w:anchor="_Toc107070341" w:history="1">
+          <w:hyperlink w:anchor="_Toc107864977" w:history="1">
             <w:r>
               <w:rPr>
                 <w:rStyle w:val="Hiperveza"/>
                 <w:b/>
                 <w:bCs/>
                 <w:noProof/>
+                <w:color w:val="auto"/>
               </w:rPr>
               <w:t>8.</w:t>
             </w:r>
@@ -2478,6 +2631,7 @@
                 <w:b/>
                 <w:bCs/>
                 <w:noProof/>
+                <w:color w:val="auto"/>
               </w:rPr>
               <w:t>LITERATURA</w:t>
             </w:r>
@@ -2506,7 +2660,7 @@
                 <w:noProof/>
                 <w:webHidden/>
               </w:rPr>
-              <w:instrText xml:space="preserve"> PAGEREF _Toc107070341 \h </w:instrText>
+              <w:instrText xml:space="preserve"> PAGEREF _Toc107864977 \h </w:instrText>
             </w:r>
             <w:r>
               <w:rPr>
@@ -2532,7 +2686,7 @@
                 <w:noProof/>
                 <w:webHidden/>
               </w:rPr>
-              <w:t>20</w:t>
+              <w:t>21</w:t>
             </w:r>
             <w:r>
               <w:rPr>
@@ -2554,21 +2708,20 @@
             </w:tabs>
             <w:rPr>
               <w:rFonts w:asciiTheme="minorHAnsi" w:eastAsiaTheme="minorEastAsia" w:hAnsiTheme="minorHAnsi" w:cstheme="minorBidi"/>
-              <w:b/>
-              <w:bCs/>
               <w:noProof/>
               <w:sz w:val="22"/>
               <w:szCs w:val="22"/>
               <w:lang w:eastAsia="hr-HR"/>
             </w:rPr>
           </w:pPr>
-          <w:hyperlink w:anchor="_Toc107070342" w:history="1">
+          <w:hyperlink w:anchor="_Toc107864978" w:history="1">
             <w:r>
               <w:rPr>
                 <w:rStyle w:val="Hiperveza"/>
                 <w:b/>
                 <w:bCs/>
                 <w:noProof/>
+                <w:color w:val="auto"/>
               </w:rPr>
               <w:t>9.</w:t>
             </w:r>
@@ -2590,6 +2743,7 @@
                 <w:b/>
                 <w:bCs/>
                 <w:noProof/>
+                <w:color w:val="auto"/>
               </w:rPr>
               <w:t>POPIS SLIKA</w:t>
             </w:r>
@@ -2618,7 +2772,7 @@
                 <w:noProof/>
                 <w:webHidden/>
               </w:rPr>
-              <w:instrText xml:space="preserve"> PAGEREF _Toc107070342 \h </w:instrText>
+              <w:instrText xml:space="preserve"> PAGEREF _Toc107864978 \h </w:instrText>
             </w:r>
             <w:r>
               <w:rPr>
@@ -2644,7 +2798,7 @@
                 <w:noProof/>
                 <w:webHidden/>
               </w:rPr>
-              <w:t>21</w:t>
+              <w:t>22</w:t>
             </w:r>
             <w:r>
               <w:rPr>
@@ -2682,9 +2836,8 @@
       <w:pPr>
         <w:pStyle w:val="Naslov1"/>
       </w:pPr>
-      <w:bookmarkStart w:id="0" w:name="_Toc107070322"/>
-      <w:r>
-        <w:lastRenderedPageBreak/>
+      <w:bookmarkStart w:id="0" w:name="_Toc107864957"/>
+      <w:r>
         <w:t>UVOD</w:t>
       </w:r>
       <w:bookmarkEnd w:id="0"/>
@@ -2824,7 +2977,7 @@
       <w:pPr>
         <w:pStyle w:val="Naslov1"/>
       </w:pPr>
-      <w:bookmarkStart w:id="1" w:name="_Toc107070323"/>
+      <w:bookmarkStart w:id="1" w:name="_Toc107864958"/>
       <w:r>
         <w:lastRenderedPageBreak/>
         <w:t>TEORETSKE OSNOVE KORIŠTENIH MODELA</w:t>
@@ -2835,7 +2988,7 @@
       <w:pPr>
         <w:pStyle w:val="Naslov2"/>
       </w:pPr>
-      <w:bookmarkStart w:id="2" w:name="_Toc107070324"/>
+      <w:bookmarkStart w:id="2" w:name="_Toc107864959"/>
       <w:r>
         <w:t>Logistička regresija</w:t>
       </w:r>
@@ -2949,7 +3102,7 @@
           <w:color w:val="auto"/>
         </w:rPr>
       </w:pPr>
-      <w:bookmarkStart w:id="3" w:name="_Toc107070305"/>
+      <w:bookmarkStart w:id="3" w:name="_Toc107864939"/>
       <w:r>
         <w:rPr>
           <w:b/>
@@ -3172,7 +3325,7 @@
           <w:color w:val="auto"/>
         </w:rPr>
       </w:pPr>
-      <w:bookmarkStart w:id="4" w:name="_Toc107070306"/>
+      <w:bookmarkStart w:id="4" w:name="_Toc107864940"/>
       <w:r>
         <w:rPr>
           <w:b/>
@@ -3315,7 +3468,7 @@
       <w:pPr>
         <w:pStyle w:val="Naslov2"/>
       </w:pPr>
-      <w:bookmarkStart w:id="5" w:name="_Toc107070325"/>
+      <w:bookmarkStart w:id="5" w:name="_Toc107864960"/>
       <w:r>
         <w:t>Nasumične šume odlučivanja</w:t>
       </w:r>
@@ -3453,7 +3606,7 @@
           <w:color w:val="auto"/>
         </w:rPr>
       </w:pPr>
-      <w:bookmarkStart w:id="6" w:name="_Toc107070307"/>
+      <w:bookmarkStart w:id="6" w:name="_Toc107864941"/>
       <w:r>
         <w:rPr>
           <w:b/>
@@ -3603,7 +3756,7 @@
       <w:pPr>
         <w:pStyle w:val="Naslov2"/>
       </w:pPr>
-      <w:bookmarkStart w:id="7" w:name="_Toc107070326"/>
+      <w:bookmarkStart w:id="7" w:name="_Toc107864961"/>
       <w:r>
         <w:lastRenderedPageBreak/>
         <w:t>Stroj potpornih vektora</w:t>
@@ -3808,7 +3961,7 @@
           <w:color w:val="auto"/>
         </w:rPr>
       </w:pPr>
-      <w:bookmarkStart w:id="8" w:name="_Toc107070308"/>
+      <w:bookmarkStart w:id="8" w:name="_Toc107864942"/>
       <w:r>
         <w:rPr>
           <w:b/>
@@ -3930,7 +4083,7 @@
       <w:pPr>
         <w:pStyle w:val="Naslov2"/>
       </w:pPr>
-      <w:bookmarkStart w:id="9" w:name="_Toc107070327"/>
+      <w:bookmarkStart w:id="9" w:name="_Toc107864962"/>
       <w:proofErr w:type="spellStart"/>
       <w:r>
         <w:lastRenderedPageBreak/>
@@ -4096,7 +4249,7 @@
           <w:color w:val="auto"/>
         </w:rPr>
       </w:pPr>
-      <w:bookmarkStart w:id="10" w:name="_Toc107070309"/>
+      <w:bookmarkStart w:id="10" w:name="_Toc107864943"/>
       <w:r>
         <w:rPr>
           <w:b/>
@@ -4267,7 +4420,7 @@
       <w:pPr>
         <w:pStyle w:val="Naslov2"/>
       </w:pPr>
-      <w:bookmarkStart w:id="11" w:name="_Toc107070328"/>
+      <w:bookmarkStart w:id="11" w:name="_Toc107864963"/>
       <w:r>
         <w:t>K</w:t>
       </w:r>
@@ -4376,7 +4529,7 @@
           <w:color w:val="auto"/>
         </w:rPr>
       </w:pPr>
-      <w:bookmarkStart w:id="12" w:name="_Toc107070310"/>
+      <w:bookmarkStart w:id="12" w:name="_Toc107864944"/>
       <w:r>
         <w:rPr>
           <w:b/>
@@ -4508,7 +4661,7 @@
       <w:pPr>
         <w:pStyle w:val="Naslov1"/>
       </w:pPr>
-      <w:bookmarkStart w:id="13" w:name="_Toc107070329"/>
+      <w:bookmarkStart w:id="13" w:name="_Toc107864964"/>
       <w:r>
         <w:lastRenderedPageBreak/>
         <w:t>OBRADA PODATAKA</w:t>
@@ -4519,7 +4672,7 @@
       <w:pPr>
         <w:pStyle w:val="Naslov2"/>
       </w:pPr>
-      <w:bookmarkStart w:id="14" w:name="_Toc107070330"/>
+      <w:bookmarkStart w:id="14" w:name="_Toc107864965"/>
       <w:r>
         <w:t>Opis izvornih podataka</w:t>
       </w:r>
@@ -5177,7 +5330,7 @@
           <w:color w:val="auto"/>
         </w:rPr>
       </w:pPr>
-      <w:bookmarkStart w:id="15" w:name="_Toc107070311"/>
+      <w:bookmarkStart w:id="15" w:name="_Toc107864945"/>
       <w:r>
         <w:rPr>
           <w:b/>
@@ -5297,37 +5450,433 @@
       <w:pPr>
         <w:pStyle w:val="Naslov2"/>
       </w:pPr>
-      <w:bookmarkStart w:id="16" w:name="_Toc107070331"/>
-      <w:r>
-        <w:t>Obrada</w:t>
-      </w:r>
-      <w:r>
-        <w:t xml:space="preserve"> izvornih podataka</w:t>
+      <w:bookmarkStart w:id="16" w:name="_Toc107864966"/>
+      <w:r>
+        <w:t>Analiza izvornih podataka</w:t>
       </w:r>
       <w:bookmarkEnd w:id="16"/>
     </w:p>
     <w:p/>
     <w:p>
       <w:r>
-        <w:t xml:space="preserve">Izvorne podatke prvo trebamo obraditi kako bi ih mogli koristiti za </w:t>
-      </w:r>
-      <w:r>
-        <w:t xml:space="preserve">učenje </w:t>
-      </w:r>
-      <w:r>
-        <w:t>modela te kako bi dobili što bolje rezultate. Programski kod koje se koristi za obradu podataka može se vidjeti na slici 3.2.</w:t>
-      </w:r>
-    </w:p>
+        <w:t xml:space="preserve">Na ulaznim podatcima provedena je i kratka analiza. Programski kod kojim su analizirani podatci može se vidjeti na slici 3.2, a rezultati analize mogu se vidjeti na slici 3.3. Izvorni podatci sastoje se od 563 dijagnoze iz četiri različite ustanove. Od tih dijagnoza, 418 ili 74.25% predstavlja dijagnoze gdje pacijent nije imao nikakve bolesti srca, a 145 ili 25.75% predstavlja dijagnoze gdje su pacijent imali problema sa srcem. </w:t>
+      </w:r>
+      <w:r>
+        <w:t>Malo više od pola, odnosno 298 ili 52.98% dijagnoza je potpuno, tj. ne fali niti jedan atribut. Najviše atributa fali u 12., 13. i 6. stupcu, a to su vrijednosti koje predstavljaju b</w:t>
+      </w:r>
+      <w:r>
+        <w:t>roj velikih žila obojenih fluoroskopijom</w:t>
+      </w:r>
+      <w:r>
+        <w:t>, o</w:t>
+      </w:r>
+      <w:r>
+        <w:t xml:space="preserve">blik </w:t>
+      </w:r>
+      <w:proofErr w:type="spellStart"/>
+      <w:r>
+        <w:t>talasemije</w:t>
+      </w:r>
+      <w:proofErr w:type="spellEnd"/>
+      <w:r>
+        <w:t xml:space="preserve"> i š</w:t>
+      </w:r>
+      <w:r>
+        <w:t>ećer u krvi natašte</w:t>
+      </w:r>
+      <w:r>
+        <w:t xml:space="preserve">. Značajni dio podataka još fali za </w:t>
+      </w:r>
+      <w:r>
+        <w:t>11 stupac, odnosno za ST segment, dok su ostali stupci u potpunosti popunjeni ili atributi nedostaju u samo nekoliko redaka.</w:t>
+      </w:r>
+    </w:p>
+    <w:p/>
     <w:p>
       <w:pPr>
         <w:keepNext/>
         <w:jc w:val="center"/>
       </w:pPr>
       <w:r>
-        <w:rPr>
+        <w:lastRenderedPageBreak/>
+        <w:drawing>
+          <wp:inline distT="0" distB="0" distL="0" distR="0" wp14:anchorId="61221A0C" wp14:editId="2B4D1783">
+            <wp:extent cx="5943600" cy="3320415"/>
+            <wp:effectExtent l="0" t="0" r="0" b="0"/>
+            <wp:docPr id="19" name="Slika 19" descr="Slika na kojoj se prikazuje tekst&#10;&#10;Opis je automatski generiran"/>
+            <wp:cNvGraphicFramePr>
+              <a:graphicFrameLocks xmlns:a="http://schemas.openxmlformats.org/drawingml/2006/main" noChangeAspect="1"/>
+            </wp:cNvGraphicFramePr>
+            <a:graphic xmlns:a="http://schemas.openxmlformats.org/drawingml/2006/main">
+              <a:graphicData uri="http://schemas.openxmlformats.org/drawingml/2006/picture">
+                <pic:pic xmlns:pic="http://schemas.openxmlformats.org/drawingml/2006/picture">
+                  <pic:nvPicPr>
+                    <pic:cNvPr id="19" name="Slika 19" descr="Slika na kojoj se prikazuje tekst&#10;&#10;Opis je automatski generiran"/>
+                    <pic:cNvPicPr/>
+                  </pic:nvPicPr>
+                  <pic:blipFill>
+                    <a:blip r:embed="rId15"/>
+                    <a:stretch>
+                      <a:fillRect/>
+                    </a:stretch>
+                  </pic:blipFill>
+                  <pic:spPr>
+                    <a:xfrm>
+                      <a:off x="0" y="0"/>
+                      <a:ext cx="5943600" cy="3320415"/>
+                    </a:xfrm>
+                    <a:prstGeom prst="rect">
+                      <a:avLst/>
+                    </a:prstGeom>
+                  </pic:spPr>
+                </pic:pic>
+              </a:graphicData>
+            </a:graphic>
+          </wp:inline>
+        </w:drawing>
+      </w:r>
+    </w:p>
+    <w:p>
+      <w:pPr>
+        <w:pStyle w:val="Opisslike"/>
+        <w:jc w:val="center"/>
+        <w:rPr>
+          <w:color w:val="auto"/>
+        </w:rPr>
+      </w:pPr>
+      <w:bookmarkStart w:id="17" w:name="_Toc107864946"/>
+      <w:r>
+        <w:rPr>
+          <w:b/>
+          <w:bCs/>
+          <w:color w:val="auto"/>
+        </w:rPr>
+        <w:t xml:space="preserve">Slika </w:t>
+      </w:r>
+      <w:r>
+        <w:rPr>
+          <w:b/>
+          <w:bCs/>
+          <w:color w:val="auto"/>
+        </w:rPr>
+        <w:fldChar w:fldCharType="begin"/>
+      </w:r>
+      <w:r>
+        <w:rPr>
+          <w:b/>
+          <w:bCs/>
+          <w:color w:val="auto"/>
+        </w:rPr>
+        <w:instrText xml:space="preserve"> STYLEREF 1 \s </w:instrText>
+      </w:r>
+      <w:r>
+        <w:rPr>
+          <w:b/>
+          <w:bCs/>
+          <w:color w:val="auto"/>
+        </w:rPr>
+        <w:fldChar w:fldCharType="separate"/>
+      </w:r>
+      <w:r>
+        <w:rPr>
+          <w:b/>
+          <w:bCs/>
           <w:noProof/>
-        </w:rPr>
+          <w:color w:val="auto"/>
+        </w:rPr>
+        <w:t>3</w:t>
+      </w:r>
+      <w:r>
+        <w:rPr>
+          <w:b/>
+          <w:bCs/>
+          <w:color w:val="auto"/>
+        </w:rPr>
+        <w:fldChar w:fldCharType="end"/>
+      </w:r>
+      <w:r>
+        <w:rPr>
+          <w:b/>
+          <w:bCs/>
+          <w:color w:val="auto"/>
+        </w:rPr>
+        <w:t>.</w:t>
+      </w:r>
+      <w:r>
+        <w:rPr>
+          <w:b/>
+          <w:bCs/>
+          <w:color w:val="auto"/>
+        </w:rPr>
+        <w:fldChar w:fldCharType="begin"/>
+      </w:r>
+      <w:r>
+        <w:rPr>
+          <w:b/>
+          <w:bCs/>
+          <w:color w:val="auto"/>
+        </w:rPr>
+        <w:instrText xml:space="preserve"> SEQ Slika \* ARABIC \s 1 </w:instrText>
+      </w:r>
+      <w:r>
+        <w:rPr>
+          <w:b/>
+          <w:bCs/>
+          <w:color w:val="auto"/>
+        </w:rPr>
+        <w:fldChar w:fldCharType="separate"/>
+      </w:r>
+      <w:r>
+        <w:rPr>
+          <w:b/>
+          <w:bCs/>
+          <w:noProof/>
+          <w:color w:val="auto"/>
+        </w:rPr>
+        <w:t>2</w:t>
+      </w:r>
+      <w:r>
+        <w:rPr>
+          <w:b/>
+          <w:bCs/>
+          <w:color w:val="auto"/>
+        </w:rPr>
+        <w:fldChar w:fldCharType="end"/>
+      </w:r>
+      <w:r>
+        <w:rPr>
+          <w:b/>
+          <w:bCs/>
+          <w:color w:val="auto"/>
+        </w:rPr>
+        <w:t>.</w:t>
+      </w:r>
+      <w:r>
+        <w:rPr>
+          <w:color w:val="auto"/>
+        </w:rPr>
+        <w:t xml:space="preserve"> Analiza izvornih podataka - programski kod</w:t>
+      </w:r>
+      <w:bookmarkEnd w:id="17"/>
+    </w:p>
+    <w:p/>
+    <w:p>
+      <w:pPr>
+        <w:keepNext/>
+        <w:jc w:val="center"/>
+      </w:pPr>
+      <w:r>
+        <w:drawing>
+          <wp:inline distT="0" distB="0" distL="0" distR="0" wp14:anchorId="091D46AE" wp14:editId="21D4F78E">
+            <wp:extent cx="4557369" cy="2024680"/>
+            <wp:effectExtent l="0" t="0" r="0" b="0"/>
+            <wp:docPr id="20" name="Slika 20" descr="Slika na kojoj se prikazuje tekst&#10;&#10;Opis je automatski generiran"/>
+            <wp:cNvGraphicFramePr>
+              <a:graphicFrameLocks xmlns:a="http://schemas.openxmlformats.org/drawingml/2006/main" noChangeAspect="1"/>
+            </wp:cNvGraphicFramePr>
+            <a:graphic xmlns:a="http://schemas.openxmlformats.org/drawingml/2006/main">
+              <a:graphicData uri="http://schemas.openxmlformats.org/drawingml/2006/picture">
+                <pic:pic xmlns:pic="http://schemas.openxmlformats.org/drawingml/2006/picture">
+                  <pic:nvPicPr>
+                    <pic:cNvPr id="20" name="Slika 20" descr="Slika na kojoj se prikazuje tekst&#10;&#10;Opis je automatski generiran"/>
+                    <pic:cNvPicPr/>
+                  </pic:nvPicPr>
+                  <pic:blipFill>
+                    <a:blip r:embed="rId16"/>
+                    <a:stretch>
+                      <a:fillRect/>
+                    </a:stretch>
+                  </pic:blipFill>
+                  <pic:spPr>
+                    <a:xfrm>
+                      <a:off x="0" y="0"/>
+                      <a:ext cx="4574798" cy="2032423"/>
+                    </a:xfrm>
+                    <a:prstGeom prst="rect">
+                      <a:avLst/>
+                    </a:prstGeom>
+                  </pic:spPr>
+                </pic:pic>
+              </a:graphicData>
+            </a:graphic>
+          </wp:inline>
+        </w:drawing>
+      </w:r>
+    </w:p>
+    <w:p>
+      <w:pPr>
+        <w:pStyle w:val="Opisslike"/>
+        <w:jc w:val="center"/>
+        <w:rPr>
+          <w:color w:val="auto"/>
+        </w:rPr>
+      </w:pPr>
+      <w:bookmarkStart w:id="18" w:name="_Toc107864947"/>
+      <w:r>
+        <w:rPr>
+          <w:b/>
+          <w:bCs/>
+          <w:color w:val="auto"/>
+        </w:rPr>
+        <w:t xml:space="preserve">Slika </w:t>
+      </w:r>
+      <w:r>
+        <w:rPr>
+          <w:b/>
+          <w:bCs/>
+          <w:color w:val="auto"/>
+        </w:rPr>
+        <w:fldChar w:fldCharType="begin"/>
+      </w:r>
+      <w:r>
+        <w:rPr>
+          <w:b/>
+          <w:bCs/>
+          <w:color w:val="auto"/>
+        </w:rPr>
+        <w:instrText xml:space="preserve"> STYLEREF 1 \s </w:instrText>
+      </w:r>
+      <w:r>
+        <w:rPr>
+          <w:b/>
+          <w:bCs/>
+          <w:color w:val="auto"/>
+        </w:rPr>
+        <w:fldChar w:fldCharType="separate"/>
+      </w:r>
+      <w:r>
+        <w:rPr>
+          <w:b/>
+          <w:bCs/>
+          <w:noProof/>
+          <w:color w:val="auto"/>
+        </w:rPr>
+        <w:t>3</w:t>
+      </w:r>
+      <w:r>
+        <w:rPr>
+          <w:b/>
+          <w:bCs/>
+          <w:color w:val="auto"/>
+        </w:rPr>
+        <w:fldChar w:fldCharType="end"/>
+      </w:r>
+      <w:r>
+        <w:rPr>
+          <w:b/>
+          <w:bCs/>
+          <w:color w:val="auto"/>
+        </w:rPr>
+        <w:t>.</w:t>
+      </w:r>
+      <w:r>
+        <w:rPr>
+          <w:b/>
+          <w:bCs/>
+          <w:color w:val="auto"/>
+        </w:rPr>
+        <w:fldChar w:fldCharType="begin"/>
+      </w:r>
+      <w:r>
+        <w:rPr>
+          <w:b/>
+          <w:bCs/>
+          <w:color w:val="auto"/>
+        </w:rPr>
+        <w:instrText xml:space="preserve"> SEQ Slika \* ARABIC \s 1 </w:instrText>
+      </w:r>
+      <w:r>
+        <w:rPr>
+          <w:b/>
+          <w:bCs/>
+          <w:color w:val="auto"/>
+        </w:rPr>
+        <w:fldChar w:fldCharType="separate"/>
+      </w:r>
+      <w:r>
+        <w:rPr>
+          <w:b/>
+          <w:bCs/>
+          <w:noProof/>
+          <w:color w:val="auto"/>
+        </w:rPr>
+        <w:t>3</w:t>
+      </w:r>
+      <w:r>
+        <w:rPr>
+          <w:b/>
+          <w:bCs/>
+          <w:color w:val="auto"/>
+        </w:rPr>
+        <w:fldChar w:fldCharType="end"/>
+      </w:r>
+      <w:r>
+        <w:rPr>
+          <w:b/>
+          <w:bCs/>
+          <w:color w:val="auto"/>
+        </w:rPr>
+        <w:t>.</w:t>
+      </w:r>
+      <w:r>
+        <w:rPr>
+          <w:color w:val="auto"/>
+        </w:rPr>
+        <w:t xml:space="preserve"> Analiza izvornih podataka </w:t>
+      </w:r>
+      <w:r>
+        <w:rPr>
+          <w:color w:val="auto"/>
+        </w:rPr>
+        <w:t>–</w:t>
+      </w:r>
+      <w:r>
+        <w:rPr>
+          <w:color w:val="auto"/>
+        </w:rPr>
+        <w:t xml:space="preserve"> rezultati</w:t>
+      </w:r>
+      <w:bookmarkEnd w:id="18"/>
+    </w:p>
+    <w:p/>
+    <w:p/>
+    <w:p/>
+    <w:p/>
+    <w:p>
+      <w:pPr>
+        <w:pStyle w:val="Naslov2"/>
+      </w:pPr>
+      <w:bookmarkStart w:id="19" w:name="_Toc107864967"/>
+      <w:r>
         <w:lastRenderedPageBreak/>
+        <w:t>Obrada</w:t>
+      </w:r>
+      <w:r>
+        <w:t xml:space="preserve"> izvornih podataka</w:t>
+      </w:r>
+      <w:bookmarkEnd w:id="19"/>
+    </w:p>
+    <w:p/>
+    <w:p>
+      <w:r>
+        <w:t xml:space="preserve">Izvorne podatke prvo trebamo obraditi kako bi ih mogli koristiti za </w:t>
+      </w:r>
+      <w:r>
+        <w:t xml:space="preserve">učenje </w:t>
+      </w:r>
+      <w:r>
+        <w:t>modela te kako bi dobili što bolje rezultate. Programski kod koje se koristi za obradu podataka može se vidjeti na slici 3.2.</w:t>
+      </w:r>
+    </w:p>
+    <w:p>
+      <w:pPr>
+        <w:keepNext/>
+        <w:jc w:val="center"/>
+      </w:pPr>
+      <w:r>
+        <w:rPr>
+          <w:noProof/>
+        </w:rPr>
         <w:drawing>
           <wp:inline distT="0" distB="0" distL="0" distR="0" wp14:anchorId="69329163" wp14:editId="0EADC98A">
             <wp:extent cx="5943600" cy="6190615"/>
@@ -5344,7 +5893,7 @@
                     <pic:cNvPicPr/>
                   </pic:nvPicPr>
                   <pic:blipFill>
-                    <a:blip r:embed="rId15"/>
+                    <a:blip r:embed="rId17"/>
                     <a:stretch>
                       <a:fillRect/>
                     </a:stretch>
@@ -5373,7 +5922,7 @@
           <w:color w:val="auto"/>
         </w:rPr>
       </w:pPr>
-      <w:bookmarkStart w:id="17" w:name="_Toc107070312"/>
+      <w:bookmarkStart w:id="20" w:name="_Toc107864948"/>
       <w:r>
         <w:rPr>
           <w:b/>
@@ -5462,7 +6011,7 @@
           <w:noProof/>
           <w:color w:val="auto"/>
         </w:rPr>
-        <w:t>2</w:t>
+        <w:t>4</w:t>
       </w:r>
       <w:r>
         <w:rPr>
@@ -5486,11 +6035,12 @@
         </w:rPr>
         <w:t xml:space="preserve"> Obrada podataka - programski kod</w:t>
       </w:r>
-      <w:bookmarkEnd w:id="17"/>
+      <w:bookmarkEnd w:id="20"/>
     </w:p>
     <w:p/>
     <w:p>
       <w:r>
+        <w:lastRenderedPageBreak/>
         <w:t xml:space="preserve">Za obradu podataka korištene su </w:t>
       </w:r>
       <w:proofErr w:type="spellStart"/>
@@ -5594,11 +6144,7 @@
       </w:r>
       <w:proofErr w:type="spellEnd"/>
       <w:r>
-        <w:t xml:space="preserve">. Nakon toga se podatci razdvajaju na matricu X i vektor y. Dodatno, u vektoru y nalaze se vrijednosti od 0 do 4, </w:t>
-      </w:r>
-      <w:r>
-        <w:lastRenderedPageBreak/>
-        <w:t>a predstavljaju</w:t>
+        <w:t>. Nakon toga se podatci razdvajaju na matricu X i vektor y. Dodatno, u vektoru y nalaze se vrijednosti od 0 do 4, a predstavljaju</w:t>
       </w:r>
       <w:r>
         <w:t xml:space="preserve"> razinu</w:t>
@@ -5751,12 +6297,11 @@
     <w:p/>
     <w:p/>
     <w:p/>
-    <w:p/>
     <w:p>
       <w:pPr>
         <w:pStyle w:val="Naslov1"/>
       </w:pPr>
-      <w:bookmarkStart w:id="18" w:name="_Toc107070332"/>
+      <w:bookmarkStart w:id="21" w:name="_Toc107864968"/>
       <w:r>
         <w:lastRenderedPageBreak/>
         <w:t xml:space="preserve">PREGLED </w:t>
@@ -5767,7 +6312,7 @@
       <w:r>
         <w:t xml:space="preserve"> MODELA</w:t>
       </w:r>
-      <w:bookmarkEnd w:id="18"/>
+      <w:bookmarkEnd w:id="21"/>
     </w:p>
     <w:p>
       <w:r>
@@ -5802,7 +6347,7 @@
                     <pic:cNvPicPr/>
                   </pic:nvPicPr>
                   <pic:blipFill>
-                    <a:blip r:embed="rId16"/>
+                    <a:blip r:embed="rId18"/>
                     <a:stretch>
                       <a:fillRect/>
                     </a:stretch>
@@ -5831,7 +6376,7 @@
           <w:color w:val="auto"/>
         </w:rPr>
       </w:pPr>
-      <w:bookmarkStart w:id="19" w:name="_Toc107070313"/>
+      <w:bookmarkStart w:id="22" w:name="_Toc107864949"/>
       <w:r>
         <w:rPr>
           <w:b/>
@@ -5968,7 +6513,7 @@
         </w:rPr>
         <w:t>testiranje modela</w:t>
       </w:r>
-      <w:bookmarkEnd w:id="19"/>
+      <w:bookmarkEnd w:id="22"/>
     </w:p>
     <w:p>
       <w:r>
@@ -6061,12 +6606,12 @@
       <w:pPr>
         <w:pStyle w:val="Naslov1"/>
       </w:pPr>
-      <w:bookmarkStart w:id="20" w:name="_Toc107070333"/>
+      <w:bookmarkStart w:id="23" w:name="_Toc107864969"/>
       <w:r>
         <w:lastRenderedPageBreak/>
         <w:t>ANALIZA REZULTATA</w:t>
       </w:r>
-      <w:bookmarkEnd w:id="20"/>
+      <w:bookmarkEnd w:id="23"/>
     </w:p>
     <w:p>
       <w:r>
@@ -6098,7 +6643,7 @@
                     <pic:cNvPicPr/>
                   </pic:nvPicPr>
                   <pic:blipFill>
-                    <a:blip r:embed="rId17"/>
+                    <a:blip r:embed="rId19"/>
                     <a:stretch>
                       <a:fillRect/>
                     </a:stretch>
@@ -6127,7 +6672,7 @@
           <w:color w:val="auto"/>
         </w:rPr>
       </w:pPr>
-      <w:bookmarkStart w:id="21" w:name="_Toc107070314"/>
+      <w:bookmarkStart w:id="24" w:name="_Toc107864950"/>
       <w:r>
         <w:rPr>
           <w:b/>
@@ -6240,7 +6785,7 @@
         </w:rPr>
         <w:t xml:space="preserve"> Matrica zabune</w:t>
       </w:r>
-      <w:bookmarkEnd w:id="21"/>
+      <w:bookmarkEnd w:id="24"/>
     </w:p>
     <w:p>
       <w:r>
@@ -6270,11 +6815,11 @@
       <w:pPr>
         <w:pStyle w:val="Naslov2"/>
       </w:pPr>
-      <w:bookmarkStart w:id="22" w:name="_Toc107070334"/>
+      <w:bookmarkStart w:id="25" w:name="_Toc107864970"/>
       <w:r>
         <w:t>Logistička regresija</w:t>
       </w:r>
-      <w:bookmarkEnd w:id="22"/>
+      <w:bookmarkEnd w:id="25"/>
     </w:p>
     <w:p>
       <w:r>
@@ -6340,463 +6885,6 @@
             <wp:extent cx="2436717" cy="2088000"/>
             <wp:effectExtent l="0" t="0" r="1905" b="7620"/>
             <wp:docPr id="11" name="Slika 11"/>
-            <wp:cNvGraphicFramePr>
-              <a:graphicFrameLocks xmlns:a="http://schemas.openxmlformats.org/drawingml/2006/main" noChangeAspect="1"/>
-            </wp:cNvGraphicFramePr>
-            <a:graphic xmlns:a="http://schemas.openxmlformats.org/drawingml/2006/main">
-              <a:graphicData uri="http://schemas.openxmlformats.org/drawingml/2006/picture">
-                <pic:pic xmlns:pic="http://schemas.openxmlformats.org/drawingml/2006/picture">
-                  <pic:nvPicPr>
-                    <pic:cNvPr id="1" name=""/>
-                    <pic:cNvPicPr/>
-                  </pic:nvPicPr>
-                  <pic:blipFill>
-                    <a:blip r:embed="rId18"/>
-                    <a:stretch>
-                      <a:fillRect/>
-                    </a:stretch>
-                  </pic:blipFill>
-                  <pic:spPr>
-                    <a:xfrm>
-                      <a:off x="0" y="0"/>
-                      <a:ext cx="2436717" cy="2088000"/>
-                    </a:xfrm>
-                    <a:prstGeom prst="rect">
-                      <a:avLst/>
-                    </a:prstGeom>
-                  </pic:spPr>
-                </pic:pic>
-              </a:graphicData>
-            </a:graphic>
-          </wp:inline>
-        </w:drawing>
-      </w:r>
-    </w:p>
-    <w:p>
-      <w:pPr>
-        <w:pStyle w:val="Opisslike"/>
-        <w:jc w:val="center"/>
-        <w:rPr>
-          <w:color w:val="auto"/>
-        </w:rPr>
-      </w:pPr>
-      <w:bookmarkStart w:id="23" w:name="_Toc107070315"/>
-      <w:r>
-        <w:rPr>
-          <w:b/>
-          <w:bCs/>
-          <w:color w:val="auto"/>
-        </w:rPr>
-        <w:t xml:space="preserve">Slika </w:t>
-      </w:r>
-      <w:r>
-        <w:rPr>
-          <w:b/>
-          <w:bCs/>
-          <w:color w:val="auto"/>
-        </w:rPr>
-        <w:fldChar w:fldCharType="begin"/>
-      </w:r>
-      <w:r>
-        <w:rPr>
-          <w:b/>
-          <w:bCs/>
-          <w:color w:val="auto"/>
-        </w:rPr>
-        <w:instrText xml:space="preserve"> STYLEREF 1 \s </w:instrText>
-      </w:r>
-      <w:r>
-        <w:rPr>
-          <w:b/>
-          <w:bCs/>
-          <w:color w:val="auto"/>
-        </w:rPr>
-        <w:fldChar w:fldCharType="separate"/>
-      </w:r>
-      <w:r>
-        <w:rPr>
-          <w:b/>
-          <w:bCs/>
-          <w:noProof/>
-          <w:color w:val="auto"/>
-        </w:rPr>
-        <w:t>5</w:t>
-      </w:r>
-      <w:r>
-        <w:rPr>
-          <w:b/>
-          <w:bCs/>
-          <w:color w:val="auto"/>
-        </w:rPr>
-        <w:fldChar w:fldCharType="end"/>
-      </w:r>
-      <w:r>
-        <w:rPr>
-          <w:b/>
-          <w:bCs/>
-          <w:color w:val="auto"/>
-        </w:rPr>
-        <w:t>.</w:t>
-      </w:r>
-      <w:r>
-        <w:rPr>
-          <w:b/>
-          <w:bCs/>
-          <w:color w:val="auto"/>
-        </w:rPr>
-        <w:fldChar w:fldCharType="begin"/>
-      </w:r>
-      <w:r>
-        <w:rPr>
-          <w:b/>
-          <w:bCs/>
-          <w:color w:val="auto"/>
-        </w:rPr>
-        <w:instrText xml:space="preserve"> SEQ Slika \* ARABIC \s 1 </w:instrText>
-      </w:r>
-      <w:r>
-        <w:rPr>
-          <w:b/>
-          <w:bCs/>
-          <w:color w:val="auto"/>
-        </w:rPr>
-        <w:fldChar w:fldCharType="separate"/>
-      </w:r>
-      <w:r>
-        <w:rPr>
-          <w:b/>
-          <w:bCs/>
-          <w:noProof/>
-          <w:color w:val="auto"/>
-        </w:rPr>
-        <w:t>2</w:t>
-      </w:r>
-      <w:r>
-        <w:rPr>
-          <w:b/>
-          <w:bCs/>
-          <w:color w:val="auto"/>
-        </w:rPr>
-        <w:fldChar w:fldCharType="end"/>
-      </w:r>
-      <w:r>
-        <w:rPr>
-          <w:b/>
-          <w:bCs/>
-          <w:color w:val="auto"/>
-        </w:rPr>
-        <w:t>.</w:t>
-      </w:r>
-      <w:r>
-        <w:rPr>
-          <w:color w:val="auto"/>
-        </w:rPr>
-        <w:t xml:space="preserve"> Logistička regresija - matrica zabune</w:t>
-      </w:r>
-      <w:bookmarkEnd w:id="23"/>
-    </w:p>
-    <w:p>
-      <w:pPr>
-        <w:pStyle w:val="Naslov2"/>
-      </w:pPr>
-      <w:bookmarkStart w:id="24" w:name="_Toc107070335"/>
-      <w:r>
-        <w:lastRenderedPageBreak/>
-        <w:t>Nasumične šume odlučivanja</w:t>
-      </w:r>
-      <w:bookmarkEnd w:id="24"/>
-    </w:p>
-    <w:p>
-      <w:r>
-        <w:t xml:space="preserve">Testiranjem modela nasumičnih šuma odlučivanja na testnom setu podataka dobili smo sljedeće vrijednosti </w:t>
-      </w:r>
-      <w:proofErr w:type="spellStart"/>
-      <w:r>
-        <w:t>vrijednosti</w:t>
-      </w:r>
-      <w:proofErr w:type="spellEnd"/>
-      <w:r>
-        <w:t xml:space="preserve"> točnosti i odziva:</w:t>
-      </w:r>
-    </w:p>
-    <w:p>
-      <w:pPr>
-        <w:pStyle w:val="Odlomakpopisa"/>
-        <w:numPr>
-          <w:ilvl w:val="0"/>
-          <w:numId w:val="12"/>
-        </w:numPr>
-      </w:pPr>
-      <w:r>
-        <w:t xml:space="preserve">Točnost – </w:t>
-      </w:r>
-      <w:r>
-        <w:t>0.8</w:t>
-      </w:r>
-      <w:r>
-        <w:t>496</w:t>
-      </w:r>
-    </w:p>
-    <w:p>
-      <w:pPr>
-        <w:pStyle w:val="Odlomakpopisa"/>
-        <w:numPr>
-          <w:ilvl w:val="0"/>
-          <w:numId w:val="12"/>
-        </w:numPr>
-      </w:pPr>
-      <w:r>
-        <w:t>Odziv – 0</w:t>
-      </w:r>
-      <w:r>
-        <w:t>.9</w:t>
-      </w:r>
-      <w:r>
-        <w:t>552</w:t>
-      </w:r>
-    </w:p>
-    <w:p>
-      <w:pPr>
-        <w:keepNext/>
-        <w:jc w:val="center"/>
-      </w:pPr>
-      <w:r>
-        <w:rPr>
-          <w:noProof/>
-        </w:rPr>
-        <w:drawing>
-          <wp:inline distT="0" distB="0" distL="0" distR="0" wp14:anchorId="6A866AEC" wp14:editId="5143CFD7">
-            <wp:extent cx="2421737" cy="2088000"/>
-            <wp:effectExtent l="0" t="0" r="0" b="7620"/>
-            <wp:docPr id="12" name="Slika 12"/>
-            <wp:cNvGraphicFramePr>
-              <a:graphicFrameLocks xmlns:a="http://schemas.openxmlformats.org/drawingml/2006/main" noChangeAspect="1"/>
-            </wp:cNvGraphicFramePr>
-            <a:graphic xmlns:a="http://schemas.openxmlformats.org/drawingml/2006/main">
-              <a:graphicData uri="http://schemas.openxmlformats.org/drawingml/2006/picture">
-                <pic:pic xmlns:pic="http://schemas.openxmlformats.org/drawingml/2006/picture">
-                  <pic:nvPicPr>
-                    <pic:cNvPr id="1" name=""/>
-                    <pic:cNvPicPr/>
-                  </pic:nvPicPr>
-                  <pic:blipFill>
-                    <a:blip r:embed="rId19"/>
-                    <a:stretch>
-                      <a:fillRect/>
-                    </a:stretch>
-                  </pic:blipFill>
-                  <pic:spPr>
-                    <a:xfrm>
-                      <a:off x="0" y="0"/>
-                      <a:ext cx="2421737" cy="2088000"/>
-                    </a:xfrm>
-                    <a:prstGeom prst="rect">
-                      <a:avLst/>
-                    </a:prstGeom>
-                  </pic:spPr>
-                </pic:pic>
-              </a:graphicData>
-            </a:graphic>
-          </wp:inline>
-        </w:drawing>
-      </w:r>
-    </w:p>
-    <w:p>
-      <w:pPr>
-        <w:pStyle w:val="Opisslike"/>
-        <w:jc w:val="center"/>
-        <w:rPr>
-          <w:color w:val="auto"/>
-        </w:rPr>
-      </w:pPr>
-      <w:bookmarkStart w:id="25" w:name="_Toc107070316"/>
-      <w:r>
-        <w:rPr>
-          <w:b/>
-          <w:bCs/>
-          <w:color w:val="auto"/>
-        </w:rPr>
-        <w:t xml:space="preserve">Slika </w:t>
-      </w:r>
-      <w:r>
-        <w:rPr>
-          <w:b/>
-          <w:bCs/>
-          <w:color w:val="auto"/>
-        </w:rPr>
-        <w:fldChar w:fldCharType="begin"/>
-      </w:r>
-      <w:r>
-        <w:rPr>
-          <w:b/>
-          <w:bCs/>
-          <w:color w:val="auto"/>
-        </w:rPr>
-        <w:instrText xml:space="preserve"> STYLEREF 1 \s </w:instrText>
-      </w:r>
-      <w:r>
-        <w:rPr>
-          <w:b/>
-          <w:bCs/>
-          <w:color w:val="auto"/>
-        </w:rPr>
-        <w:fldChar w:fldCharType="separate"/>
-      </w:r>
-      <w:r>
-        <w:rPr>
-          <w:b/>
-          <w:bCs/>
-          <w:noProof/>
-          <w:color w:val="auto"/>
-        </w:rPr>
-        <w:t>5</w:t>
-      </w:r>
-      <w:r>
-        <w:rPr>
-          <w:b/>
-          <w:bCs/>
-          <w:color w:val="auto"/>
-        </w:rPr>
-        <w:fldChar w:fldCharType="end"/>
-      </w:r>
-      <w:r>
-        <w:rPr>
-          <w:b/>
-          <w:bCs/>
-          <w:color w:val="auto"/>
-        </w:rPr>
-        <w:t>.</w:t>
-      </w:r>
-      <w:r>
-        <w:rPr>
-          <w:b/>
-          <w:bCs/>
-          <w:color w:val="auto"/>
-        </w:rPr>
-        <w:fldChar w:fldCharType="begin"/>
-      </w:r>
-      <w:r>
-        <w:rPr>
-          <w:b/>
-          <w:bCs/>
-          <w:color w:val="auto"/>
-        </w:rPr>
-        <w:instrText xml:space="preserve"> SEQ Slika \* ARABIC \s 1 </w:instrText>
-      </w:r>
-      <w:r>
-        <w:rPr>
-          <w:b/>
-          <w:bCs/>
-          <w:color w:val="auto"/>
-        </w:rPr>
-        <w:fldChar w:fldCharType="separate"/>
-      </w:r>
-      <w:r>
-        <w:rPr>
-          <w:b/>
-          <w:bCs/>
-          <w:noProof/>
-          <w:color w:val="auto"/>
-        </w:rPr>
-        <w:t>3</w:t>
-      </w:r>
-      <w:r>
-        <w:rPr>
-          <w:b/>
-          <w:bCs/>
-          <w:color w:val="auto"/>
-        </w:rPr>
-        <w:fldChar w:fldCharType="end"/>
-      </w:r>
-      <w:r>
-        <w:rPr>
-          <w:b/>
-          <w:bCs/>
-          <w:color w:val="auto"/>
-        </w:rPr>
-        <w:t>.</w:t>
-      </w:r>
-      <w:r>
-        <w:rPr>
-          <w:color w:val="auto"/>
-        </w:rPr>
-        <w:t xml:space="preserve"> Nasumične šume odlučivanja - matrica zabune</w:t>
-      </w:r>
-      <w:bookmarkEnd w:id="25"/>
-    </w:p>
-    <w:p>
-      <w:pPr>
-        <w:pStyle w:val="Naslov2"/>
-      </w:pPr>
-      <w:bookmarkStart w:id="26" w:name="_Toc107070336"/>
-      <w:r>
-        <w:t>Stroj potpornih vektora</w:t>
-      </w:r>
-      <w:bookmarkEnd w:id="26"/>
-    </w:p>
-    <w:p>
-      <w:r>
-        <w:t xml:space="preserve">Testiranjem modela stroja potpornih vektora na testnom setu podataka dobili smo sljedeće vrijednosti </w:t>
-      </w:r>
-      <w:proofErr w:type="spellStart"/>
-      <w:r>
-        <w:t>vrijednosti</w:t>
-      </w:r>
-      <w:proofErr w:type="spellEnd"/>
-      <w:r>
-        <w:t xml:space="preserve"> točnosti i odziva:</w:t>
-      </w:r>
-    </w:p>
-    <w:p>
-      <w:pPr>
-        <w:pStyle w:val="Odlomakpopisa"/>
-        <w:numPr>
-          <w:ilvl w:val="0"/>
-          <w:numId w:val="12"/>
-        </w:numPr>
-      </w:pPr>
-      <w:r>
-        <w:t xml:space="preserve">Točnost – </w:t>
-      </w:r>
-      <w:r>
-        <w:t>0.8</w:t>
-      </w:r>
-      <w:r>
-        <w:t>407</w:t>
-      </w:r>
-    </w:p>
-    <w:p>
-      <w:pPr>
-        <w:pStyle w:val="Odlomakpopisa"/>
-        <w:numPr>
-          <w:ilvl w:val="0"/>
-          <w:numId w:val="12"/>
-        </w:numPr>
-      </w:pPr>
-      <w:r>
-        <w:t>Odziv – 0</w:t>
-      </w:r>
-      <w:r>
-        <w:t>.9</w:t>
-      </w:r>
-      <w:r>
-        <w:t>403</w:t>
-      </w:r>
-    </w:p>
-    <w:p>
-      <w:pPr>
-        <w:keepNext/>
-        <w:jc w:val="center"/>
-      </w:pPr>
-      <w:r>
-        <w:rPr>
-          <w:noProof/>
-        </w:rPr>
-        <w:drawing>
-          <wp:inline distT="0" distB="0" distL="0" distR="0" wp14:anchorId="21C8649D" wp14:editId="55B9957A">
-            <wp:extent cx="2446807" cy="2088000"/>
-            <wp:effectExtent l="0" t="0" r="0" b="7620"/>
-            <wp:docPr id="14" name="Slika 14"/>
             <wp:cNvGraphicFramePr>
               <a:graphicFrameLocks xmlns:a="http://schemas.openxmlformats.org/drawingml/2006/main" noChangeAspect="1"/>
             </wp:cNvGraphicFramePr>
@@ -6816,7 +6904,7 @@
                   <pic:spPr>
                     <a:xfrm>
                       <a:off x="0" y="0"/>
-                      <a:ext cx="2446807" cy="2088000"/>
+                      <a:ext cx="2436717" cy="2088000"/>
                     </a:xfrm>
                     <a:prstGeom prst="rect">
                       <a:avLst/>
@@ -6837,7 +6925,7 @@
           <w:color w:val="auto"/>
         </w:rPr>
       </w:pPr>
-      <w:bookmarkStart w:id="27" w:name="_Toc107070317"/>
+      <w:bookmarkStart w:id="26" w:name="_Toc107864951"/>
       <w:r>
         <w:rPr>
           <w:b/>
@@ -6926,7 +7014,7 @@
           <w:noProof/>
           <w:color w:val="auto"/>
         </w:rPr>
-        <w:t>4</w:t>
+        <w:t>2</w:t>
       </w:r>
       <w:r>
         <w:rPr>
@@ -6948,46 +7036,24 @@
         <w:rPr>
           <w:color w:val="auto"/>
         </w:rPr>
-        <w:t xml:space="preserve"> Stroj potpornih vektora - matrica zabune</w:t>
+        <w:t xml:space="preserve"> Logistička regresija - matrica zabune</w:t>
+      </w:r>
+      <w:bookmarkEnd w:id="26"/>
+    </w:p>
+    <w:p>
+      <w:pPr>
+        <w:pStyle w:val="Naslov2"/>
+      </w:pPr>
+      <w:bookmarkStart w:id="27" w:name="_Toc107864971"/>
+      <w:r>
+        <w:lastRenderedPageBreak/>
+        <w:t>Nasumične šume odlučivanja</w:t>
       </w:r>
       <w:bookmarkEnd w:id="27"/>
     </w:p>
     <w:p>
-      <w:pPr>
-        <w:jc w:val="center"/>
-      </w:pPr>
-    </w:p>
-    <w:p>
-      <w:pPr>
-        <w:pStyle w:val="Naslov2"/>
-      </w:pPr>
-      <w:bookmarkStart w:id="28" w:name="_Toc107070337"/>
-      <w:proofErr w:type="spellStart"/>
-      <w:r>
-        <w:t>Gaussov</w:t>
-      </w:r>
-      <w:proofErr w:type="spellEnd"/>
-      <w:r>
-        <w:t xml:space="preserve"> Naivni Bayes </w:t>
-      </w:r>
-      <w:proofErr w:type="spellStart"/>
-      <w:r>
-        <w:t>klasifikator</w:t>
-      </w:r>
-      <w:bookmarkEnd w:id="28"/>
-      <w:proofErr w:type="spellEnd"/>
-    </w:p>
-    <w:p>
-      <w:r>
-        <w:t xml:space="preserve">Testiranjem modela </w:t>
-      </w:r>
-      <w:proofErr w:type="spellStart"/>
-      <w:r>
-        <w:t>Gaussovog</w:t>
-      </w:r>
-      <w:proofErr w:type="spellEnd"/>
-      <w:r>
-        <w:t xml:space="preserve"> naivnog Bayes-a na testnom setu podataka dobili smo sljedeće vrijednosti </w:t>
+      <w:r>
+        <w:t xml:space="preserve">Testiranjem modela nasumičnih šuma odlučivanja na testnom setu podataka dobili smo sljedeće vrijednosti </w:t>
       </w:r>
       <w:proofErr w:type="spellStart"/>
       <w:r>
@@ -7013,7 +7079,7 @@
         <w:t>0.8</w:t>
       </w:r>
       <w:r>
-        <w:t>407</w:t>
+        <w:t>496</w:t>
       </w:r>
     </w:p>
     <w:p>
@@ -7028,10 +7094,10 @@
         <w:t>Odziv – 0</w:t>
       </w:r>
       <w:r>
-        <w:t>.</w:t>
-      </w:r>
-      <w:r>
-        <w:t>8955</w:t>
+        <w:t>.9</w:t>
+      </w:r>
+      <w:r>
+        <w:t>552</w:t>
       </w:r>
     </w:p>
     <w:p>
@@ -7044,10 +7110,10 @@
           <w:noProof/>
         </w:rPr>
         <w:drawing>
-          <wp:inline distT="0" distB="0" distL="0" distR="0" wp14:anchorId="1B167CA9" wp14:editId="162874DB">
-            <wp:extent cx="2409561" cy="2088000"/>
+          <wp:inline distT="0" distB="0" distL="0" distR="0" wp14:anchorId="6A866AEC" wp14:editId="5143CFD7">
+            <wp:extent cx="2421737" cy="2088000"/>
             <wp:effectExtent l="0" t="0" r="0" b="7620"/>
-            <wp:docPr id="15" name="Slika 15"/>
+            <wp:docPr id="12" name="Slika 12"/>
             <wp:cNvGraphicFramePr>
               <a:graphicFrameLocks xmlns:a="http://schemas.openxmlformats.org/drawingml/2006/main" noChangeAspect="1"/>
             </wp:cNvGraphicFramePr>
@@ -7067,6 +7133,485 @@
                   <pic:spPr>
                     <a:xfrm>
                       <a:off x="0" y="0"/>
+                      <a:ext cx="2421737" cy="2088000"/>
+                    </a:xfrm>
+                    <a:prstGeom prst="rect">
+                      <a:avLst/>
+                    </a:prstGeom>
+                  </pic:spPr>
+                </pic:pic>
+              </a:graphicData>
+            </a:graphic>
+          </wp:inline>
+        </w:drawing>
+      </w:r>
+    </w:p>
+    <w:p>
+      <w:pPr>
+        <w:pStyle w:val="Opisslike"/>
+        <w:jc w:val="center"/>
+        <w:rPr>
+          <w:color w:val="auto"/>
+        </w:rPr>
+      </w:pPr>
+      <w:bookmarkStart w:id="28" w:name="_Toc107864952"/>
+      <w:r>
+        <w:rPr>
+          <w:b/>
+          <w:bCs/>
+          <w:color w:val="auto"/>
+        </w:rPr>
+        <w:t xml:space="preserve">Slika </w:t>
+      </w:r>
+      <w:r>
+        <w:rPr>
+          <w:b/>
+          <w:bCs/>
+          <w:color w:val="auto"/>
+        </w:rPr>
+        <w:fldChar w:fldCharType="begin"/>
+      </w:r>
+      <w:r>
+        <w:rPr>
+          <w:b/>
+          <w:bCs/>
+          <w:color w:val="auto"/>
+        </w:rPr>
+        <w:instrText xml:space="preserve"> STYLEREF 1 \s </w:instrText>
+      </w:r>
+      <w:r>
+        <w:rPr>
+          <w:b/>
+          <w:bCs/>
+          <w:color w:val="auto"/>
+        </w:rPr>
+        <w:fldChar w:fldCharType="separate"/>
+      </w:r>
+      <w:r>
+        <w:rPr>
+          <w:b/>
+          <w:bCs/>
+          <w:noProof/>
+          <w:color w:val="auto"/>
+        </w:rPr>
+        <w:t>5</w:t>
+      </w:r>
+      <w:r>
+        <w:rPr>
+          <w:b/>
+          <w:bCs/>
+          <w:color w:val="auto"/>
+        </w:rPr>
+        <w:fldChar w:fldCharType="end"/>
+      </w:r>
+      <w:r>
+        <w:rPr>
+          <w:b/>
+          <w:bCs/>
+          <w:color w:val="auto"/>
+        </w:rPr>
+        <w:t>.</w:t>
+      </w:r>
+      <w:r>
+        <w:rPr>
+          <w:b/>
+          <w:bCs/>
+          <w:color w:val="auto"/>
+        </w:rPr>
+        <w:fldChar w:fldCharType="begin"/>
+      </w:r>
+      <w:r>
+        <w:rPr>
+          <w:b/>
+          <w:bCs/>
+          <w:color w:val="auto"/>
+        </w:rPr>
+        <w:instrText xml:space="preserve"> SEQ Slika \* ARABIC \s 1 </w:instrText>
+      </w:r>
+      <w:r>
+        <w:rPr>
+          <w:b/>
+          <w:bCs/>
+          <w:color w:val="auto"/>
+        </w:rPr>
+        <w:fldChar w:fldCharType="separate"/>
+      </w:r>
+      <w:r>
+        <w:rPr>
+          <w:b/>
+          <w:bCs/>
+          <w:noProof/>
+          <w:color w:val="auto"/>
+        </w:rPr>
+        <w:t>3</w:t>
+      </w:r>
+      <w:r>
+        <w:rPr>
+          <w:b/>
+          <w:bCs/>
+          <w:color w:val="auto"/>
+        </w:rPr>
+        <w:fldChar w:fldCharType="end"/>
+      </w:r>
+      <w:r>
+        <w:rPr>
+          <w:b/>
+          <w:bCs/>
+          <w:color w:val="auto"/>
+        </w:rPr>
+        <w:t>.</w:t>
+      </w:r>
+      <w:r>
+        <w:rPr>
+          <w:color w:val="auto"/>
+        </w:rPr>
+        <w:t xml:space="preserve"> Nasumične šume odlučivanja - matrica zabune</w:t>
+      </w:r>
+      <w:bookmarkEnd w:id="28"/>
+    </w:p>
+    <w:p>
+      <w:pPr>
+        <w:pStyle w:val="Naslov2"/>
+      </w:pPr>
+      <w:bookmarkStart w:id="29" w:name="_Toc107864972"/>
+      <w:r>
+        <w:t>Stroj potpornih vektora</w:t>
+      </w:r>
+      <w:bookmarkEnd w:id="29"/>
+    </w:p>
+    <w:p>
+      <w:r>
+        <w:t xml:space="preserve">Testiranjem modela stroja potpornih vektora na testnom setu podataka dobili smo sljedeće vrijednosti </w:t>
+      </w:r>
+      <w:proofErr w:type="spellStart"/>
+      <w:r>
+        <w:t>vrijednosti</w:t>
+      </w:r>
+      <w:proofErr w:type="spellEnd"/>
+      <w:r>
+        <w:t xml:space="preserve"> točnosti i odziva:</w:t>
+      </w:r>
+    </w:p>
+    <w:p>
+      <w:pPr>
+        <w:pStyle w:val="Odlomakpopisa"/>
+        <w:numPr>
+          <w:ilvl w:val="0"/>
+          <w:numId w:val="12"/>
+        </w:numPr>
+      </w:pPr>
+      <w:r>
+        <w:t xml:space="preserve">Točnost – </w:t>
+      </w:r>
+      <w:r>
+        <w:t>0.8</w:t>
+      </w:r>
+      <w:r>
+        <w:t>407</w:t>
+      </w:r>
+    </w:p>
+    <w:p>
+      <w:pPr>
+        <w:pStyle w:val="Odlomakpopisa"/>
+        <w:numPr>
+          <w:ilvl w:val="0"/>
+          <w:numId w:val="12"/>
+        </w:numPr>
+      </w:pPr>
+      <w:r>
+        <w:t>Odziv – 0</w:t>
+      </w:r>
+      <w:r>
+        <w:t>.9</w:t>
+      </w:r>
+      <w:r>
+        <w:t>403</w:t>
+      </w:r>
+    </w:p>
+    <w:p>
+      <w:pPr>
+        <w:keepNext/>
+        <w:jc w:val="center"/>
+      </w:pPr>
+      <w:r>
+        <w:rPr>
+          <w:noProof/>
+        </w:rPr>
+        <w:drawing>
+          <wp:inline distT="0" distB="0" distL="0" distR="0" wp14:anchorId="21C8649D" wp14:editId="55B9957A">
+            <wp:extent cx="2446807" cy="2088000"/>
+            <wp:effectExtent l="0" t="0" r="0" b="7620"/>
+            <wp:docPr id="14" name="Slika 14"/>
+            <wp:cNvGraphicFramePr>
+              <a:graphicFrameLocks xmlns:a="http://schemas.openxmlformats.org/drawingml/2006/main" noChangeAspect="1"/>
+            </wp:cNvGraphicFramePr>
+            <a:graphic xmlns:a="http://schemas.openxmlformats.org/drawingml/2006/main">
+              <a:graphicData uri="http://schemas.openxmlformats.org/drawingml/2006/picture">
+                <pic:pic xmlns:pic="http://schemas.openxmlformats.org/drawingml/2006/picture">
+                  <pic:nvPicPr>
+                    <pic:cNvPr id="1" name=""/>
+                    <pic:cNvPicPr/>
+                  </pic:nvPicPr>
+                  <pic:blipFill>
+                    <a:blip r:embed="rId22"/>
+                    <a:stretch>
+                      <a:fillRect/>
+                    </a:stretch>
+                  </pic:blipFill>
+                  <pic:spPr>
+                    <a:xfrm>
+                      <a:off x="0" y="0"/>
+                      <a:ext cx="2446807" cy="2088000"/>
+                    </a:xfrm>
+                    <a:prstGeom prst="rect">
+                      <a:avLst/>
+                    </a:prstGeom>
+                  </pic:spPr>
+                </pic:pic>
+              </a:graphicData>
+            </a:graphic>
+          </wp:inline>
+        </w:drawing>
+      </w:r>
+    </w:p>
+    <w:p>
+      <w:pPr>
+        <w:pStyle w:val="Opisslike"/>
+        <w:jc w:val="center"/>
+        <w:rPr>
+          <w:color w:val="auto"/>
+        </w:rPr>
+      </w:pPr>
+      <w:bookmarkStart w:id="30" w:name="_Toc107864953"/>
+      <w:r>
+        <w:rPr>
+          <w:b/>
+          <w:bCs/>
+          <w:color w:val="auto"/>
+        </w:rPr>
+        <w:t xml:space="preserve">Slika </w:t>
+      </w:r>
+      <w:r>
+        <w:rPr>
+          <w:b/>
+          <w:bCs/>
+          <w:color w:val="auto"/>
+        </w:rPr>
+        <w:fldChar w:fldCharType="begin"/>
+      </w:r>
+      <w:r>
+        <w:rPr>
+          <w:b/>
+          <w:bCs/>
+          <w:color w:val="auto"/>
+        </w:rPr>
+        <w:instrText xml:space="preserve"> STYLEREF 1 \s </w:instrText>
+      </w:r>
+      <w:r>
+        <w:rPr>
+          <w:b/>
+          <w:bCs/>
+          <w:color w:val="auto"/>
+        </w:rPr>
+        <w:fldChar w:fldCharType="separate"/>
+      </w:r>
+      <w:r>
+        <w:rPr>
+          <w:b/>
+          <w:bCs/>
+          <w:noProof/>
+          <w:color w:val="auto"/>
+        </w:rPr>
+        <w:t>5</w:t>
+      </w:r>
+      <w:r>
+        <w:rPr>
+          <w:b/>
+          <w:bCs/>
+          <w:color w:val="auto"/>
+        </w:rPr>
+        <w:fldChar w:fldCharType="end"/>
+      </w:r>
+      <w:r>
+        <w:rPr>
+          <w:b/>
+          <w:bCs/>
+          <w:color w:val="auto"/>
+        </w:rPr>
+        <w:t>.</w:t>
+      </w:r>
+      <w:r>
+        <w:rPr>
+          <w:b/>
+          <w:bCs/>
+          <w:color w:val="auto"/>
+        </w:rPr>
+        <w:fldChar w:fldCharType="begin"/>
+      </w:r>
+      <w:r>
+        <w:rPr>
+          <w:b/>
+          <w:bCs/>
+          <w:color w:val="auto"/>
+        </w:rPr>
+        <w:instrText xml:space="preserve"> SEQ Slika \* ARABIC \s 1 </w:instrText>
+      </w:r>
+      <w:r>
+        <w:rPr>
+          <w:b/>
+          <w:bCs/>
+          <w:color w:val="auto"/>
+        </w:rPr>
+        <w:fldChar w:fldCharType="separate"/>
+      </w:r>
+      <w:r>
+        <w:rPr>
+          <w:b/>
+          <w:bCs/>
+          <w:noProof/>
+          <w:color w:val="auto"/>
+        </w:rPr>
+        <w:t>4</w:t>
+      </w:r>
+      <w:r>
+        <w:rPr>
+          <w:b/>
+          <w:bCs/>
+          <w:color w:val="auto"/>
+        </w:rPr>
+        <w:fldChar w:fldCharType="end"/>
+      </w:r>
+      <w:r>
+        <w:rPr>
+          <w:b/>
+          <w:bCs/>
+          <w:color w:val="auto"/>
+        </w:rPr>
+        <w:t>.</w:t>
+      </w:r>
+      <w:r>
+        <w:rPr>
+          <w:color w:val="auto"/>
+        </w:rPr>
+        <w:t xml:space="preserve"> Stroj potpornih vektora - matrica zabune</w:t>
+      </w:r>
+      <w:bookmarkEnd w:id="30"/>
+    </w:p>
+    <w:p>
+      <w:pPr>
+        <w:jc w:val="center"/>
+      </w:pPr>
+    </w:p>
+    <w:p>
+      <w:pPr>
+        <w:pStyle w:val="Naslov2"/>
+      </w:pPr>
+      <w:bookmarkStart w:id="31" w:name="_Toc107864973"/>
+      <w:proofErr w:type="spellStart"/>
+      <w:r>
+        <w:t>Gaussov</w:t>
+      </w:r>
+      <w:proofErr w:type="spellEnd"/>
+      <w:r>
+        <w:t xml:space="preserve"> Naivni Bayes </w:t>
+      </w:r>
+      <w:proofErr w:type="spellStart"/>
+      <w:r>
+        <w:t>klasifikator</w:t>
+      </w:r>
+      <w:bookmarkEnd w:id="31"/>
+      <w:proofErr w:type="spellEnd"/>
+    </w:p>
+    <w:p>
+      <w:r>
+        <w:t xml:space="preserve">Testiranjem modela </w:t>
+      </w:r>
+      <w:proofErr w:type="spellStart"/>
+      <w:r>
+        <w:t>Gaussovog</w:t>
+      </w:r>
+      <w:proofErr w:type="spellEnd"/>
+      <w:r>
+        <w:t xml:space="preserve"> naivnog Bayes-a na testnom setu podataka dobili smo sljedeće vrijednosti </w:t>
+      </w:r>
+      <w:proofErr w:type="spellStart"/>
+      <w:r>
+        <w:t>vrijednosti</w:t>
+      </w:r>
+      <w:proofErr w:type="spellEnd"/>
+      <w:r>
+        <w:t xml:space="preserve"> točnosti i odziva:</w:t>
+      </w:r>
+    </w:p>
+    <w:p>
+      <w:pPr>
+        <w:pStyle w:val="Odlomakpopisa"/>
+        <w:numPr>
+          <w:ilvl w:val="0"/>
+          <w:numId w:val="12"/>
+        </w:numPr>
+      </w:pPr>
+      <w:r>
+        <w:t xml:space="preserve">Točnost – </w:t>
+      </w:r>
+      <w:r>
+        <w:t>0.8</w:t>
+      </w:r>
+      <w:r>
+        <w:t>407</w:t>
+      </w:r>
+    </w:p>
+    <w:p>
+      <w:pPr>
+        <w:pStyle w:val="Odlomakpopisa"/>
+        <w:numPr>
+          <w:ilvl w:val="0"/>
+          <w:numId w:val="12"/>
+        </w:numPr>
+      </w:pPr>
+      <w:r>
+        <w:t>Odziv – 0</w:t>
+      </w:r>
+      <w:r>
+        <w:t>.</w:t>
+      </w:r>
+      <w:r>
+        <w:t>8955</w:t>
+      </w:r>
+    </w:p>
+    <w:p>
+      <w:pPr>
+        <w:keepNext/>
+        <w:jc w:val="center"/>
+      </w:pPr>
+      <w:r>
+        <w:rPr>
+          <w:noProof/>
+        </w:rPr>
+        <w:drawing>
+          <wp:inline distT="0" distB="0" distL="0" distR="0" wp14:anchorId="1B167CA9" wp14:editId="162874DB">
+            <wp:extent cx="2409561" cy="2088000"/>
+            <wp:effectExtent l="0" t="0" r="0" b="7620"/>
+            <wp:docPr id="15" name="Slika 15"/>
+            <wp:cNvGraphicFramePr>
+              <a:graphicFrameLocks xmlns:a="http://schemas.openxmlformats.org/drawingml/2006/main" noChangeAspect="1"/>
+            </wp:cNvGraphicFramePr>
+            <a:graphic xmlns:a="http://schemas.openxmlformats.org/drawingml/2006/main">
+              <a:graphicData uri="http://schemas.openxmlformats.org/drawingml/2006/picture">
+                <pic:pic xmlns:pic="http://schemas.openxmlformats.org/drawingml/2006/picture">
+                  <pic:nvPicPr>
+                    <pic:cNvPr id="1" name=""/>
+                    <pic:cNvPicPr/>
+                  </pic:nvPicPr>
+                  <pic:blipFill>
+                    <a:blip r:embed="rId23"/>
+                    <a:stretch>
+                      <a:fillRect/>
+                    </a:stretch>
+                  </pic:blipFill>
+                  <pic:spPr>
+                    <a:xfrm>
+                      <a:off x="0" y="0"/>
                       <a:ext cx="2409561" cy="2088000"/>
                     </a:xfrm>
                     <a:prstGeom prst="rect">
@@ -7088,7 +7633,7 @@
           <w:color w:val="auto"/>
         </w:rPr>
       </w:pPr>
-      <w:bookmarkStart w:id="29" w:name="_Toc107070318"/>
+      <w:bookmarkStart w:id="32" w:name="_Toc107864954"/>
       <w:r>
         <w:rPr>
           <w:b/>
@@ -7215,18 +7760,18 @@
         </w:rPr>
         <w:t xml:space="preserve"> Naivni Bayes - matrica zabune</w:t>
       </w:r>
-      <w:bookmarkEnd w:id="29"/>
+      <w:bookmarkEnd w:id="32"/>
     </w:p>
     <w:p/>
     <w:p>
       <w:pPr>
         <w:pStyle w:val="Naslov2"/>
       </w:pPr>
-      <w:bookmarkStart w:id="30" w:name="_Toc107070338"/>
+      <w:bookmarkStart w:id="33" w:name="_Toc107864974"/>
       <w:r>
         <w:t>K-najbližih susjeda</w:t>
       </w:r>
-      <w:bookmarkEnd w:id="30"/>
+      <w:bookmarkEnd w:id="33"/>
     </w:p>
     <w:p>
       <w:r>
@@ -7509,7 +8054,7 @@
                     </pic:cNvPicPr>
                   </pic:nvPicPr>
                   <pic:blipFill>
-                    <a:blip r:embed="rId22" cstate="print">
+                    <a:blip r:embed="rId24" cstate="print">
                       <a:extLst>
                         <a:ext uri="{28A0092B-C50C-407E-A947-70E740481C1C}">
                           <a14:useLocalDpi xmlns:a14="http://schemas.microsoft.com/office/drawing/2010/main" val="0"/>
@@ -7549,7 +8094,7 @@
           <w:color w:val="auto"/>
         </w:rPr>
       </w:pPr>
-      <w:bookmarkStart w:id="31" w:name="_Toc107070319"/>
+      <w:bookmarkStart w:id="34" w:name="_Toc107864955"/>
       <w:r>
         <w:rPr>
           <w:b/>
@@ -7674,7 +8219,7 @@
         </w:rPr>
         <w:t>(sredina), k=5 (desno)</w:t>
       </w:r>
-      <w:bookmarkEnd w:id="31"/>
+      <w:bookmarkEnd w:id="34"/>
     </w:p>
     <w:p/>
     <w:p>
@@ -7712,7 +8257,7 @@
       <w:pPr>
         <w:pStyle w:val="Naslov1"/>
       </w:pPr>
-      <w:bookmarkStart w:id="32" w:name="_Toc107070339"/>
+      <w:bookmarkStart w:id="35" w:name="_Toc107864975"/>
       <w:r>
         <w:lastRenderedPageBreak/>
         <w:t>IMPLEMENTACIJA</w:t>
@@ -7720,7 +8265,7 @@
       <w:r>
         <w:t xml:space="preserve"> APLIKACIJE</w:t>
       </w:r>
-      <w:bookmarkEnd w:id="32"/>
+      <w:bookmarkEnd w:id="35"/>
     </w:p>
     <w:p>
       <w:r>
@@ -7788,7 +8333,7 @@
                     <pic:cNvPicPr/>
                   </pic:nvPicPr>
                   <pic:blipFill>
-                    <a:blip r:embed="rId23"/>
+                    <a:blip r:embed="rId25"/>
                     <a:stretch>
                       <a:fillRect/>
                     </a:stretch>
@@ -7817,7 +8362,7 @@
           <w:color w:val="auto"/>
         </w:rPr>
       </w:pPr>
-      <w:bookmarkStart w:id="33" w:name="_Toc107070320"/>
+      <w:bookmarkStart w:id="36" w:name="_Toc107864956"/>
       <w:r>
         <w:rPr>
           <w:b/>
@@ -7944,7 +8489,7 @@
         </w:rPr>
         <w:t xml:space="preserve"> aplikacije</w:t>
       </w:r>
-      <w:bookmarkEnd w:id="33"/>
+      <w:bookmarkEnd w:id="36"/>
     </w:p>
     <w:p/>
     <w:p/>
@@ -7958,12 +8503,12 @@
       <w:pPr>
         <w:pStyle w:val="Naslov1"/>
       </w:pPr>
-      <w:bookmarkStart w:id="34" w:name="_Toc107070340"/>
+      <w:bookmarkStart w:id="37" w:name="_Toc107864976"/>
       <w:r>
         <w:lastRenderedPageBreak/>
         <w:t>ZAKLJUČAK</w:t>
       </w:r>
-      <w:bookmarkEnd w:id="34"/>
+      <w:bookmarkEnd w:id="37"/>
     </w:p>
     <w:p>
       <w:r>
@@ -8000,12 +8545,12 @@
       <w:pPr>
         <w:pStyle w:val="Naslov1"/>
       </w:pPr>
-      <w:bookmarkStart w:id="35" w:name="_Toc107070341"/>
+      <w:bookmarkStart w:id="38" w:name="_Toc107864977"/>
       <w:r>
         <w:lastRenderedPageBreak/>
         <w:t>LITERATURA</w:t>
       </w:r>
-      <w:bookmarkEnd w:id="35"/>
+      <w:bookmarkEnd w:id="38"/>
     </w:p>
     <w:p>
       <w:pPr>
@@ -8099,7 +8644,7 @@
       <w:r>
         <w:t xml:space="preserve">, </w:t>
       </w:r>
-      <w:hyperlink r:id="rId24" w:history="1">
+      <w:hyperlink r:id="rId26" w:history="1">
         <w:r>
           <w:rPr>
             <w:rStyle w:val="Hiperveza"/>
@@ -8266,12 +8811,12 @@
       <w:pPr>
         <w:pStyle w:val="Naslov1"/>
       </w:pPr>
-      <w:bookmarkStart w:id="36" w:name="_Toc107070342"/>
+      <w:bookmarkStart w:id="39" w:name="_Toc107864978"/>
       <w:r>
         <w:lastRenderedPageBreak/>
         <w:t>POPIS SLIKA</w:t>
       </w:r>
-      <w:bookmarkEnd w:id="36"/>
+      <w:bookmarkEnd w:id="39"/>
     </w:p>
     <w:p>
       <w:pPr>
@@ -8296,7 +8841,7 @@
       <w:r>
         <w:fldChar w:fldCharType="separate"/>
       </w:r>
-      <w:hyperlink w:anchor="_Toc107070305" w:history="1">
+      <w:hyperlink w:anchor="_Toc107864939" w:history="1">
         <w:r>
           <w:rPr>
             <w:rStyle w:val="Hiperveza"/>
@@ -8332,7 +8877,7 @@
             <w:noProof/>
             <w:webHidden/>
           </w:rPr>
-          <w:instrText xml:space="preserve"> PAGEREF _Toc107070305 \h </w:instrText>
+          <w:instrText xml:space="preserve"> PAGEREF _Toc107864939 \h </w:instrText>
         </w:r>
         <w:r>
           <w:rPr>
@@ -8377,7 +8922,7 @@
           <w:lang w:eastAsia="hr-HR"/>
         </w:rPr>
       </w:pPr>
-      <w:hyperlink w:anchor="_Toc107070306" w:history="1">
+      <w:hyperlink w:anchor="_Toc107864940" w:history="1">
         <w:r>
           <w:rPr>
             <w:rStyle w:val="Hiperveza"/>
@@ -8413,7 +8958,7 @@
             <w:noProof/>
             <w:webHidden/>
           </w:rPr>
-          <w:instrText xml:space="preserve"> PAGEREF _Toc107070306 \h </w:instrText>
+          <w:instrText xml:space="preserve"> PAGEREF _Toc107864940 \h </w:instrText>
         </w:r>
         <w:r>
           <w:rPr>
@@ -8458,7 +9003,7 @@
           <w:lang w:eastAsia="hr-HR"/>
         </w:rPr>
       </w:pPr>
-      <w:hyperlink w:anchor="_Toc107070307" w:history="1">
+      <w:hyperlink w:anchor="_Toc107864941" w:history="1">
         <w:r>
           <w:rPr>
             <w:rStyle w:val="Hiperveza"/>
@@ -8494,7 +9039,7 @@
             <w:noProof/>
             <w:webHidden/>
           </w:rPr>
-          <w:instrText xml:space="preserve"> PAGEREF _Toc107070307 \h </w:instrText>
+          <w:instrText xml:space="preserve"> PAGEREF _Toc107864941 \h </w:instrText>
         </w:r>
         <w:r>
           <w:rPr>
@@ -8539,7 +9084,7 @@
           <w:lang w:eastAsia="hr-HR"/>
         </w:rPr>
       </w:pPr>
-      <w:hyperlink w:anchor="_Toc107070308" w:history="1">
+      <w:hyperlink w:anchor="_Toc107864942" w:history="1">
         <w:r>
           <w:rPr>
             <w:rStyle w:val="Hiperveza"/>
@@ -8575,7 +9120,7 @@
             <w:noProof/>
             <w:webHidden/>
           </w:rPr>
-          <w:instrText xml:space="preserve"> PAGEREF _Toc107070308 \h </w:instrText>
+          <w:instrText xml:space="preserve"> PAGEREF _Toc107864942 \h </w:instrText>
         </w:r>
         <w:r>
           <w:rPr>
@@ -8620,7 +9165,7 @@
           <w:lang w:eastAsia="hr-HR"/>
         </w:rPr>
       </w:pPr>
-      <w:hyperlink w:anchor="_Toc107070309" w:history="1">
+      <w:hyperlink w:anchor="_Toc107864943" w:history="1">
         <w:r>
           <w:rPr>
             <w:rStyle w:val="Hiperveza"/>
@@ -8656,7 +9201,7 @@
             <w:noProof/>
             <w:webHidden/>
           </w:rPr>
-          <w:instrText xml:space="preserve"> PAGEREF _Toc107070309 \h </w:instrText>
+          <w:instrText xml:space="preserve"> PAGEREF _Toc107864943 \h </w:instrText>
         </w:r>
         <w:r>
           <w:rPr>
@@ -8701,7 +9246,7 @@
           <w:lang w:eastAsia="hr-HR"/>
         </w:rPr>
       </w:pPr>
-      <w:hyperlink w:anchor="_Toc107070310" w:history="1">
+      <w:hyperlink w:anchor="_Toc107864944" w:history="1">
         <w:r>
           <w:rPr>
             <w:rStyle w:val="Hiperveza"/>
@@ -8737,7 +9282,7 @@
             <w:noProof/>
             <w:webHidden/>
           </w:rPr>
-          <w:instrText xml:space="preserve"> PAGEREF _Toc107070310 \h </w:instrText>
+          <w:instrText xml:space="preserve"> PAGEREF _Toc107864944 \h </w:instrText>
         </w:r>
         <w:r>
           <w:rPr>
@@ -8782,7 +9327,7 @@
           <w:lang w:eastAsia="hr-HR"/>
         </w:rPr>
       </w:pPr>
-      <w:hyperlink w:anchor="_Toc107070311" w:history="1">
+      <w:hyperlink w:anchor="_Toc107864945" w:history="1">
         <w:r>
           <w:rPr>
             <w:rStyle w:val="Hiperveza"/>
@@ -8818,7 +9363,7 @@
             <w:noProof/>
             <w:webHidden/>
           </w:rPr>
-          <w:instrText xml:space="preserve"> PAGEREF _Toc107070311 \h </w:instrText>
+          <w:instrText xml:space="preserve"> PAGEREF _Toc107864945 \h </w:instrText>
         </w:r>
         <w:r>
           <w:rPr>
@@ -8863,7 +9408,7 @@
           <w:lang w:eastAsia="hr-HR"/>
         </w:rPr>
       </w:pPr>
-      <w:hyperlink w:anchor="_Toc107070312" w:history="1">
+      <w:hyperlink w:anchor="_Toc107864946" w:history="1">
         <w:r>
           <w:rPr>
             <w:rStyle w:val="Hiperveza"/>
@@ -8878,7 +9423,7 @@
             <w:rStyle w:val="Hiperveza"/>
             <w:noProof/>
           </w:rPr>
-          <w:t xml:space="preserve"> Obrada podataka - programski kod</w:t>
+          <w:t xml:space="preserve"> Analiza izvornih podataka - programski kod</w:t>
         </w:r>
         <w:r>
           <w:rPr>
@@ -8899,7 +9444,7 @@
             <w:noProof/>
             <w:webHidden/>
           </w:rPr>
-          <w:instrText xml:space="preserve"> PAGEREF _Toc107070312 \h </w:instrText>
+          <w:instrText xml:space="preserve"> PAGEREF _Toc107864946 \h </w:instrText>
         </w:r>
         <w:r>
           <w:rPr>
@@ -8944,7 +9489,7 @@
           <w:lang w:eastAsia="hr-HR"/>
         </w:rPr>
       </w:pPr>
-      <w:hyperlink w:anchor="_Toc107070313" w:history="1">
+      <w:hyperlink w:anchor="_Toc107864947" w:history="1">
         <w:r>
           <w:rPr>
             <w:rStyle w:val="Hiperveza"/>
@@ -8952,14 +9497,14 @@
             <w:bCs/>
             <w:noProof/>
           </w:rPr>
-          <w:t>Slika 4.1.</w:t>
+          <w:t>Slika 3.3.</w:t>
         </w:r>
         <w:r>
           <w:rPr>
             <w:rStyle w:val="Hiperveza"/>
             <w:noProof/>
           </w:rPr>
-          <w:t xml:space="preserve"> Programski kod korišten za učenje i testiranje modela</w:t>
+          <w:t xml:space="preserve"> Analiza izvornih podataka – rezultati</w:t>
         </w:r>
         <w:r>
           <w:rPr>
@@ -8980,7 +9525,7 @@
             <w:noProof/>
             <w:webHidden/>
           </w:rPr>
-          <w:instrText xml:space="preserve"> PAGEREF _Toc107070313 \h </w:instrText>
+          <w:instrText xml:space="preserve"> PAGEREF _Toc107864947 \h </w:instrText>
         </w:r>
         <w:r>
           <w:rPr>
@@ -9000,7 +9545,7 @@
             <w:noProof/>
             <w:webHidden/>
           </w:rPr>
-          <w:t>13</w:t>
+          <w:t>11</w:t>
         </w:r>
         <w:r>
           <w:rPr>
@@ -9025,7 +9570,7 @@
           <w:lang w:eastAsia="hr-HR"/>
         </w:rPr>
       </w:pPr>
-      <w:hyperlink w:anchor="_Toc107070314" w:history="1">
+      <w:hyperlink w:anchor="_Toc107864948" w:history="1">
         <w:r>
           <w:rPr>
             <w:rStyle w:val="Hiperveza"/>
@@ -9033,14 +9578,14 @@
             <w:bCs/>
             <w:noProof/>
           </w:rPr>
-          <w:t>Slika 5.1.</w:t>
+          <w:t>Slika 3.4.</w:t>
         </w:r>
         <w:r>
           <w:rPr>
             <w:rStyle w:val="Hiperveza"/>
             <w:noProof/>
           </w:rPr>
-          <w:t xml:space="preserve"> Matrica zabune</w:t>
+          <w:t xml:space="preserve"> Obrada podataka - programski kod</w:t>
         </w:r>
         <w:r>
           <w:rPr>
@@ -9061,7 +9606,7 @@
             <w:noProof/>
             <w:webHidden/>
           </w:rPr>
-          <w:instrText xml:space="preserve"> PAGEREF _Toc107070314 \h </w:instrText>
+          <w:instrText xml:space="preserve"> PAGEREF _Toc107864948 \h </w:instrText>
         </w:r>
         <w:r>
           <w:rPr>
@@ -9081,7 +9626,7 @@
             <w:noProof/>
             <w:webHidden/>
           </w:rPr>
-          <w:t>14</w:t>
+          <w:t>12</w:t>
         </w:r>
         <w:r>
           <w:rPr>
@@ -9106,7 +9651,7 @@
           <w:lang w:eastAsia="hr-HR"/>
         </w:rPr>
       </w:pPr>
-      <w:hyperlink w:anchor="_Toc107070315" w:history="1">
+      <w:hyperlink w:anchor="_Toc107864949" w:history="1">
         <w:r>
           <w:rPr>
             <w:rStyle w:val="Hiperveza"/>
@@ -9114,14 +9659,14 @@
             <w:bCs/>
             <w:noProof/>
           </w:rPr>
-          <w:t>Slika 5.2.</w:t>
+          <w:t>Slika 4.1.</w:t>
         </w:r>
         <w:r>
           <w:rPr>
             <w:rStyle w:val="Hiperveza"/>
             <w:noProof/>
           </w:rPr>
-          <w:t xml:space="preserve"> Logistička regresija - matrica zabune</w:t>
+          <w:t xml:space="preserve"> Programski kod korišten za učenje i testiranje modela</w:t>
         </w:r>
         <w:r>
           <w:rPr>
@@ -9142,7 +9687,7 @@
             <w:noProof/>
             <w:webHidden/>
           </w:rPr>
-          <w:instrText xml:space="preserve"> PAGEREF _Toc107070315 \h </w:instrText>
+          <w:instrText xml:space="preserve"> PAGEREF _Toc107864949 \h </w:instrText>
         </w:r>
         <w:r>
           <w:rPr>
@@ -9187,7 +9732,7 @@
           <w:lang w:eastAsia="hr-HR"/>
         </w:rPr>
       </w:pPr>
-      <w:hyperlink w:anchor="_Toc107070316" w:history="1">
+      <w:hyperlink w:anchor="_Toc107864950" w:history="1">
         <w:r>
           <w:rPr>
             <w:rStyle w:val="Hiperveza"/>
@@ -9195,14 +9740,14 @@
             <w:bCs/>
             <w:noProof/>
           </w:rPr>
-          <w:t>Slika 5.3.</w:t>
+          <w:t>Slika 5.1.</w:t>
         </w:r>
         <w:r>
           <w:rPr>
             <w:rStyle w:val="Hiperveza"/>
             <w:noProof/>
           </w:rPr>
-          <w:t xml:space="preserve"> Nasumične šume odlučivanja - matrica zabune</w:t>
+          <w:t xml:space="preserve"> Matrica zabune</w:t>
         </w:r>
         <w:r>
           <w:rPr>
@@ -9223,7 +9768,7 @@
             <w:noProof/>
             <w:webHidden/>
           </w:rPr>
-          <w:instrText xml:space="preserve"> PAGEREF _Toc107070316 \h </w:instrText>
+          <w:instrText xml:space="preserve"> PAGEREF _Toc107864950 \h </w:instrText>
         </w:r>
         <w:r>
           <w:rPr>
@@ -9268,7 +9813,7 @@
           <w:lang w:eastAsia="hr-HR"/>
         </w:rPr>
       </w:pPr>
-      <w:hyperlink w:anchor="_Toc107070317" w:history="1">
+      <w:hyperlink w:anchor="_Toc107864951" w:history="1">
         <w:r>
           <w:rPr>
             <w:rStyle w:val="Hiperveza"/>
@@ -9276,14 +9821,14 @@
             <w:bCs/>
             <w:noProof/>
           </w:rPr>
-          <w:t>Slika 5.4.</w:t>
+          <w:t>Slika 5.2.</w:t>
         </w:r>
         <w:r>
           <w:rPr>
             <w:rStyle w:val="Hiperveza"/>
             <w:noProof/>
           </w:rPr>
-          <w:t xml:space="preserve"> Stroj potpornih vektora - matrica zabune</w:t>
+          <w:t xml:space="preserve"> Logistička regresija - matrica zabune</w:t>
         </w:r>
         <w:r>
           <w:rPr>
@@ -9304,7 +9849,7 @@
             <w:noProof/>
             <w:webHidden/>
           </w:rPr>
-          <w:instrText xml:space="preserve"> PAGEREF _Toc107070317 \h </w:instrText>
+          <w:instrText xml:space="preserve"> PAGEREF _Toc107864951 \h </w:instrText>
         </w:r>
         <w:r>
           <w:rPr>
@@ -9349,7 +9894,7 @@
           <w:lang w:eastAsia="hr-HR"/>
         </w:rPr>
       </w:pPr>
-      <w:hyperlink w:anchor="_Toc107070318" w:history="1">
+      <w:hyperlink w:anchor="_Toc107864952" w:history="1">
         <w:r>
           <w:rPr>
             <w:rStyle w:val="Hiperveza"/>
@@ -9357,14 +9902,14 @@
             <w:bCs/>
             <w:noProof/>
           </w:rPr>
-          <w:t>Slika 5.5.</w:t>
+          <w:t>Slika 5.3.</w:t>
         </w:r>
         <w:r>
           <w:rPr>
             <w:rStyle w:val="Hiperveza"/>
             <w:noProof/>
           </w:rPr>
-          <w:t xml:space="preserve"> Gaussov Naivni Bayes - matrica zabune</w:t>
+          <w:t xml:space="preserve"> Nasumične šume odlučivanja - matrica zabune</w:t>
         </w:r>
         <w:r>
           <w:rPr>
@@ -9385,7 +9930,7 @@
             <w:noProof/>
             <w:webHidden/>
           </w:rPr>
-          <w:instrText xml:space="preserve"> PAGEREF _Toc107070318 \h </w:instrText>
+          <w:instrText xml:space="preserve"> PAGEREF _Toc107864952 \h </w:instrText>
         </w:r>
         <w:r>
           <w:rPr>
@@ -9430,7 +9975,7 @@
           <w:lang w:eastAsia="hr-HR"/>
         </w:rPr>
       </w:pPr>
-      <w:hyperlink w:anchor="_Toc107070319" w:history="1">
+      <w:hyperlink w:anchor="_Toc107864953" w:history="1">
         <w:r>
           <w:rPr>
             <w:rStyle w:val="Hiperveza"/>
@@ -9438,14 +9983,14 @@
             <w:bCs/>
             <w:noProof/>
           </w:rPr>
-          <w:t>Slika 5.6.</w:t>
+          <w:t>Slika 5.4.</w:t>
         </w:r>
         <w:r>
           <w:rPr>
             <w:rStyle w:val="Hiperveza"/>
             <w:noProof/>
           </w:rPr>
-          <w:t xml:space="preserve"> k najbližih susjeda - matrica zabune, k=3 (lijevo), k=4 (sredina), k=5 (desno)</w:t>
+          <w:t xml:space="preserve"> Stroj potpornih vektora - matrica zabune</w:t>
         </w:r>
         <w:r>
           <w:rPr>
@@ -9466,7 +10011,7 @@
             <w:noProof/>
             <w:webHidden/>
           </w:rPr>
-          <w:instrText xml:space="preserve"> PAGEREF _Toc107070319 \h </w:instrText>
+          <w:instrText xml:space="preserve"> PAGEREF _Toc107864953 \h </w:instrText>
         </w:r>
         <w:r>
           <w:rPr>
@@ -9486,7 +10031,7 @@
             <w:noProof/>
             <w:webHidden/>
           </w:rPr>
-          <w:t>17</w:t>
+          <w:t>16</w:t>
         </w:r>
         <w:r>
           <w:rPr>
@@ -9511,7 +10056,7 @@
           <w:lang w:eastAsia="hr-HR"/>
         </w:rPr>
       </w:pPr>
-      <w:hyperlink w:anchor="_Toc107070320" w:history="1">
+      <w:hyperlink w:anchor="_Toc107864954" w:history="1">
         <w:r>
           <w:rPr>
             <w:rStyle w:val="Hiperveza"/>
@@ -9519,6 +10064,168 @@
             <w:bCs/>
             <w:noProof/>
           </w:rPr>
+          <w:t>Slika 5.5.</w:t>
+        </w:r>
+        <w:r>
+          <w:rPr>
+            <w:rStyle w:val="Hiperveza"/>
+            <w:noProof/>
+          </w:rPr>
+          <w:t xml:space="preserve"> Gaussov Naivni Bayes - matrica zabune</w:t>
+        </w:r>
+        <w:r>
+          <w:rPr>
+            <w:noProof/>
+            <w:webHidden/>
+          </w:rPr>
+          <w:tab/>
+        </w:r>
+        <w:r>
+          <w:rPr>
+            <w:noProof/>
+            <w:webHidden/>
+          </w:rPr>
+          <w:fldChar w:fldCharType="begin"/>
+        </w:r>
+        <w:r>
+          <w:rPr>
+            <w:noProof/>
+            <w:webHidden/>
+          </w:rPr>
+          <w:instrText xml:space="preserve"> PAGEREF _Toc107864954 \h </w:instrText>
+        </w:r>
+        <w:r>
+          <w:rPr>
+            <w:noProof/>
+            <w:webHidden/>
+          </w:rPr>
+        </w:r>
+        <w:r>
+          <w:rPr>
+            <w:noProof/>
+            <w:webHidden/>
+          </w:rPr>
+          <w:fldChar w:fldCharType="separate"/>
+        </w:r>
+        <w:r>
+          <w:rPr>
+            <w:noProof/>
+            <w:webHidden/>
+          </w:rPr>
+          <w:t>17</w:t>
+        </w:r>
+        <w:r>
+          <w:rPr>
+            <w:noProof/>
+            <w:webHidden/>
+          </w:rPr>
+          <w:fldChar w:fldCharType="end"/>
+        </w:r>
+      </w:hyperlink>
+    </w:p>
+    <w:p>
+      <w:pPr>
+        <w:pStyle w:val="Tablicaslika"/>
+        <w:tabs>
+          <w:tab w:val="right" w:leader="dot" w:pos="9350"/>
+        </w:tabs>
+        <w:rPr>
+          <w:rFonts w:asciiTheme="minorHAnsi" w:eastAsiaTheme="minorEastAsia" w:hAnsiTheme="minorHAnsi" w:cstheme="minorBidi"/>
+          <w:noProof/>
+          <w:sz w:val="22"/>
+          <w:szCs w:val="22"/>
+          <w:lang w:eastAsia="hr-HR"/>
+        </w:rPr>
+      </w:pPr>
+      <w:hyperlink w:anchor="_Toc107864955" w:history="1">
+        <w:r>
+          <w:rPr>
+            <w:rStyle w:val="Hiperveza"/>
+            <w:b/>
+            <w:bCs/>
+            <w:noProof/>
+          </w:rPr>
+          <w:t>Slika 5.6.</w:t>
+        </w:r>
+        <w:r>
+          <w:rPr>
+            <w:rStyle w:val="Hiperveza"/>
+            <w:noProof/>
+          </w:rPr>
+          <w:t xml:space="preserve"> k najbližih susjeda - matrica zabune, k=3 (lijevo), k=4 (sredina), k=5 (desno)</w:t>
+        </w:r>
+        <w:r>
+          <w:rPr>
+            <w:noProof/>
+            <w:webHidden/>
+          </w:rPr>
+          <w:tab/>
+        </w:r>
+        <w:r>
+          <w:rPr>
+            <w:noProof/>
+            <w:webHidden/>
+          </w:rPr>
+          <w:fldChar w:fldCharType="begin"/>
+        </w:r>
+        <w:r>
+          <w:rPr>
+            <w:noProof/>
+            <w:webHidden/>
+          </w:rPr>
+          <w:instrText xml:space="preserve"> PAGEREF _Toc107864955 \h </w:instrText>
+        </w:r>
+        <w:r>
+          <w:rPr>
+            <w:noProof/>
+            <w:webHidden/>
+          </w:rPr>
+        </w:r>
+        <w:r>
+          <w:rPr>
+            <w:noProof/>
+            <w:webHidden/>
+          </w:rPr>
+          <w:fldChar w:fldCharType="separate"/>
+        </w:r>
+        <w:r>
+          <w:rPr>
+            <w:noProof/>
+            <w:webHidden/>
+          </w:rPr>
+          <w:t>18</w:t>
+        </w:r>
+        <w:r>
+          <w:rPr>
+            <w:noProof/>
+            <w:webHidden/>
+          </w:rPr>
+          <w:fldChar w:fldCharType="end"/>
+        </w:r>
+      </w:hyperlink>
+    </w:p>
+    <w:p>
+      <w:pPr>
+        <w:pStyle w:val="Tablicaslika"/>
+        <w:tabs>
+          <w:tab w:val="right" w:leader="dot" w:pos="9350"/>
+        </w:tabs>
+        <w:rPr>
+          <w:rFonts w:asciiTheme="minorHAnsi" w:eastAsiaTheme="minorEastAsia" w:hAnsiTheme="minorHAnsi" w:cstheme="minorBidi"/>
+          <w:noProof/>
+          <w:sz w:val="22"/>
+          <w:szCs w:val="22"/>
+          <w:lang w:eastAsia="hr-HR"/>
+        </w:rPr>
+      </w:pPr>
+      <w:hyperlink w:anchor="_Toc107864956" w:history="1">
+        <w:r>
+          <w:rPr>
+            <w:rStyle w:val="Hiperveza"/>
+            <w:b/>
+            <w:bCs/>
+            <w:noProof/>
+          </w:rPr>
           <w:t>Slika 6.1.</w:t>
         </w:r>
         <w:r>
@@ -9547,7 +10254,7 @@
             <w:noProof/>
             <w:webHidden/>
           </w:rPr>
-          <w:instrText xml:space="preserve"> PAGEREF _Toc107070320 \h </w:instrText>
+          <w:instrText xml:space="preserve"> PAGEREF _Toc107864956 \h </w:instrText>
         </w:r>
         <w:r>
           <w:rPr>
@@ -9567,7 +10274,7 @@
             <w:noProof/>
             <w:webHidden/>
           </w:rPr>
-          <w:t>18</w:t>
+          <w:t>19</w:t>
         </w:r>
         <w:r>
           <w:rPr>

</xml_diff>